<commit_message>
Update Project 1 document
</commit_message>
<xml_diff>
--- a/Project 1.docx
+++ b/Project 1.docx
@@ -455,45 +455,7 @@
                 <w:sz w:val="24"/>
                 <w:szCs w:val="24"/>
               </w:rPr>
-              <w:t>“-</w:t>
-            </w:r>
-            <w:proofErr w:type="spellStart"/>
-            <w:proofErr w:type="gramStart"/>
-            <w:r>
-              <w:rPr>
-                <w:rFonts w:ascii="Times New Roman" w:hAnsi="Times New Roman" w:cs="Times New Roman"/>
-                <w:sz w:val="24"/>
-                <w:szCs w:val="24"/>
-              </w:rPr>
-              <w:t>issue:inorder</w:t>
-            </w:r>
-            <w:proofErr w:type="spellEnd"/>
-            <w:proofErr w:type="gramEnd"/>
-            <w:r>
-              <w:rPr>
-                <w:rFonts w:ascii="Times New Roman" w:hAnsi="Times New Roman" w:cs="Times New Roman"/>
-                <w:sz w:val="24"/>
-                <w:szCs w:val="24"/>
-              </w:rPr>
-              <w:t xml:space="preserve"> true -issue: </w:t>
-            </w:r>
-            <w:proofErr w:type="spellStart"/>
-            <w:r>
-              <w:rPr>
-                <w:rFonts w:ascii="Times New Roman" w:hAnsi="Times New Roman" w:cs="Times New Roman"/>
-                <w:sz w:val="24"/>
-                <w:szCs w:val="24"/>
-              </w:rPr>
-              <w:t>wrongpath</w:t>
-            </w:r>
-            <w:proofErr w:type="spellEnd"/>
-            <w:r>
-              <w:rPr>
-                <w:rFonts w:ascii="Times New Roman" w:hAnsi="Times New Roman" w:cs="Times New Roman"/>
-                <w:sz w:val="24"/>
-                <w:szCs w:val="24"/>
-              </w:rPr>
-              <w:t xml:space="preserve"> false”</w:t>
+              <w:t>“-issue:inorder true -issue: wrongpath false”</w:t>
             </w:r>
           </w:p>
         </w:tc>
@@ -1241,45 +1203,7 @@
                 <w:sz w:val="24"/>
                 <w:szCs w:val="24"/>
               </w:rPr>
-              <w:t>“-</w:t>
-            </w:r>
-            <w:proofErr w:type="spellStart"/>
-            <w:r>
-              <w:rPr>
-                <w:rFonts w:ascii="Times New Roman" w:hAnsi="Times New Roman" w:cs="Times New Roman"/>
-                <w:sz w:val="24"/>
-                <w:szCs w:val="24"/>
-              </w:rPr>
-              <w:t>bpred</w:t>
-            </w:r>
-            <w:proofErr w:type="spellEnd"/>
-            <w:r>
-              <w:rPr>
-                <w:rFonts w:ascii="Times New Roman" w:hAnsi="Times New Roman" w:cs="Times New Roman"/>
-                <w:sz w:val="24"/>
-                <w:szCs w:val="24"/>
-              </w:rPr>
-              <w:t xml:space="preserve"> comb -</w:t>
-            </w:r>
-            <w:proofErr w:type="spellStart"/>
-            <w:proofErr w:type="gramStart"/>
-            <w:r>
-              <w:rPr>
-                <w:rFonts w:ascii="Times New Roman" w:hAnsi="Times New Roman" w:cs="Times New Roman"/>
-                <w:sz w:val="24"/>
-                <w:szCs w:val="24"/>
-              </w:rPr>
-              <w:t>bpred:comb</w:t>
-            </w:r>
-            <w:proofErr w:type="spellEnd"/>
-            <w:proofErr w:type="gramEnd"/>
-            <w:r>
-              <w:rPr>
-                <w:rFonts w:ascii="Times New Roman" w:hAnsi="Times New Roman" w:cs="Times New Roman"/>
-                <w:sz w:val="24"/>
-                <w:szCs w:val="24"/>
-              </w:rPr>
-              <w:t xml:space="preserve"> 1024”</w:t>
+              <w:t>“-bpred comb -bpred:comb 1024”</w:t>
             </w:r>
           </w:p>
         </w:tc>
@@ -2005,45 +1929,7 @@
                 <w:sz w:val="24"/>
                 <w:szCs w:val="24"/>
               </w:rPr>
-              <w:t>“-</w:t>
-            </w:r>
-            <w:proofErr w:type="spellStart"/>
-            <w:proofErr w:type="gramStart"/>
-            <w:r>
-              <w:rPr>
-                <w:rFonts w:ascii="Times New Roman" w:hAnsi="Times New Roman" w:cs="Times New Roman"/>
-                <w:sz w:val="24"/>
-                <w:szCs w:val="24"/>
-              </w:rPr>
-              <w:t>issue:inorder</w:t>
-            </w:r>
-            <w:proofErr w:type="spellEnd"/>
-            <w:proofErr w:type="gramEnd"/>
-            <w:r>
-              <w:rPr>
-                <w:rFonts w:ascii="Times New Roman" w:hAnsi="Times New Roman" w:cs="Times New Roman"/>
-                <w:sz w:val="24"/>
-                <w:szCs w:val="24"/>
-              </w:rPr>
-              <w:t xml:space="preserve"> true -issue: </w:t>
-            </w:r>
-            <w:proofErr w:type="spellStart"/>
-            <w:r>
-              <w:rPr>
-                <w:rFonts w:ascii="Times New Roman" w:hAnsi="Times New Roman" w:cs="Times New Roman"/>
-                <w:sz w:val="24"/>
-                <w:szCs w:val="24"/>
-              </w:rPr>
-              <w:t>wrongpath</w:t>
-            </w:r>
-            <w:proofErr w:type="spellEnd"/>
-            <w:r>
-              <w:rPr>
-                <w:rFonts w:ascii="Times New Roman" w:hAnsi="Times New Roman" w:cs="Times New Roman"/>
-                <w:sz w:val="24"/>
-                <w:szCs w:val="24"/>
-              </w:rPr>
-              <w:t xml:space="preserve"> false”</w:t>
+              <w:t>“-issue:inorder true -issue: wrongpath false”</w:t>
             </w:r>
           </w:p>
         </w:tc>
@@ -2791,45 +2677,7 @@
                 <w:sz w:val="24"/>
                 <w:szCs w:val="24"/>
               </w:rPr>
-              <w:t>“-</w:t>
-            </w:r>
-            <w:proofErr w:type="spellStart"/>
-            <w:r>
-              <w:rPr>
-                <w:rFonts w:ascii="Times New Roman" w:hAnsi="Times New Roman" w:cs="Times New Roman"/>
-                <w:sz w:val="24"/>
-                <w:szCs w:val="24"/>
-              </w:rPr>
-              <w:t>bpred</w:t>
-            </w:r>
-            <w:proofErr w:type="spellEnd"/>
-            <w:r>
-              <w:rPr>
-                <w:rFonts w:ascii="Times New Roman" w:hAnsi="Times New Roman" w:cs="Times New Roman"/>
-                <w:sz w:val="24"/>
-                <w:szCs w:val="24"/>
-              </w:rPr>
-              <w:t xml:space="preserve"> comb -</w:t>
-            </w:r>
-            <w:proofErr w:type="spellStart"/>
-            <w:proofErr w:type="gramStart"/>
-            <w:r>
-              <w:rPr>
-                <w:rFonts w:ascii="Times New Roman" w:hAnsi="Times New Roman" w:cs="Times New Roman"/>
-                <w:sz w:val="24"/>
-                <w:szCs w:val="24"/>
-              </w:rPr>
-              <w:t>bpred:comb</w:t>
-            </w:r>
-            <w:proofErr w:type="spellEnd"/>
-            <w:proofErr w:type="gramEnd"/>
-            <w:r>
-              <w:rPr>
-                <w:rFonts w:ascii="Times New Roman" w:hAnsi="Times New Roman" w:cs="Times New Roman"/>
-                <w:sz w:val="24"/>
-                <w:szCs w:val="24"/>
-              </w:rPr>
-              <w:t xml:space="preserve"> 1024”</w:t>
+              <w:t>“-bpred comb -bpred:comb 1024”</w:t>
             </w:r>
           </w:p>
         </w:tc>
@@ -3175,6 +3023,166 @@
         </w:tc>
       </w:tr>
     </w:tbl>
+    <w:p>
+      <w:pPr>
+        <w:spacing w:after="0" w:line="240" w:lineRule="auto"/>
+        <w:rPr>
+          <w:rFonts w:ascii="Times New Roman" w:hAnsi="Times New Roman" w:cs="Times New Roman"/>
+          <w:sz w:val="24"/>
+          <w:szCs w:val="24"/>
+        </w:rPr>
+      </w:pPr>
+    </w:p>
+    <w:p>
+      <w:pPr>
+        <w:spacing w:after="0" w:line="240" w:lineRule="auto"/>
+        <w:rPr>
+          <w:rFonts w:ascii="Times New Roman" w:hAnsi="Times New Roman" w:cs="Times New Roman"/>
+          <w:sz w:val="24"/>
+          <w:szCs w:val="24"/>
+        </w:rPr>
+      </w:pPr>
+    </w:p>
+    <w:p>
+      <w:pPr>
+        <w:spacing w:after="0" w:line="240" w:lineRule="auto"/>
+        <w:rPr>
+          <w:rFonts w:ascii="Times New Roman" w:hAnsi="Times New Roman" w:cs="Times New Roman"/>
+          <w:sz w:val="24"/>
+          <w:szCs w:val="24"/>
+        </w:rPr>
+      </w:pPr>
+    </w:p>
+    <w:p>
+      <w:pPr>
+        <w:spacing w:after="0" w:line="240" w:lineRule="auto"/>
+        <w:rPr>
+          <w:rFonts w:ascii="Times New Roman" w:hAnsi="Times New Roman" w:cs="Times New Roman"/>
+          <w:sz w:val="24"/>
+          <w:szCs w:val="24"/>
+        </w:rPr>
+      </w:pPr>
+    </w:p>
+    <w:p>
+      <w:pPr>
+        <w:spacing w:after="0" w:line="240" w:lineRule="auto"/>
+        <w:rPr>
+          <w:rFonts w:ascii="Times New Roman" w:hAnsi="Times New Roman" w:cs="Times New Roman"/>
+          <w:sz w:val="24"/>
+          <w:szCs w:val="24"/>
+        </w:rPr>
+      </w:pPr>
+    </w:p>
+    <w:p>
+      <w:pPr>
+        <w:spacing w:after="0" w:line="240" w:lineRule="auto"/>
+        <w:rPr>
+          <w:rFonts w:ascii="Times New Roman" w:hAnsi="Times New Roman" w:cs="Times New Roman"/>
+          <w:sz w:val="24"/>
+          <w:szCs w:val="24"/>
+        </w:rPr>
+      </w:pPr>
+    </w:p>
+    <w:p>
+      <w:pPr>
+        <w:spacing w:after="0" w:line="240" w:lineRule="auto"/>
+        <w:rPr>
+          <w:rFonts w:ascii="Times New Roman" w:hAnsi="Times New Roman" w:cs="Times New Roman"/>
+          <w:sz w:val="24"/>
+          <w:szCs w:val="24"/>
+        </w:rPr>
+      </w:pPr>
+    </w:p>
+    <w:p>
+      <w:pPr>
+        <w:spacing w:after="0" w:line="240" w:lineRule="auto"/>
+        <w:rPr>
+          <w:rFonts w:ascii="Times New Roman" w:hAnsi="Times New Roman" w:cs="Times New Roman"/>
+          <w:sz w:val="24"/>
+          <w:szCs w:val="24"/>
+        </w:rPr>
+      </w:pPr>
+    </w:p>
+    <w:p>
+      <w:pPr>
+        <w:spacing w:after="0" w:line="240" w:lineRule="auto"/>
+        <w:rPr>
+          <w:rFonts w:ascii="Times New Roman" w:hAnsi="Times New Roman" w:cs="Times New Roman"/>
+          <w:sz w:val="24"/>
+          <w:szCs w:val="24"/>
+        </w:rPr>
+      </w:pPr>
+    </w:p>
+    <w:p>
+      <w:pPr>
+        <w:spacing w:after="0" w:line="240" w:lineRule="auto"/>
+        <w:rPr>
+          <w:rFonts w:ascii="Times New Roman" w:hAnsi="Times New Roman" w:cs="Times New Roman"/>
+          <w:sz w:val="24"/>
+          <w:szCs w:val="24"/>
+        </w:rPr>
+      </w:pPr>
+    </w:p>
+    <w:p>
+      <w:pPr>
+        <w:spacing w:after="0" w:line="240" w:lineRule="auto"/>
+        <w:rPr>
+          <w:rFonts w:ascii="Times New Roman" w:hAnsi="Times New Roman" w:cs="Times New Roman"/>
+          <w:sz w:val="24"/>
+          <w:szCs w:val="24"/>
+        </w:rPr>
+      </w:pPr>
+    </w:p>
+    <w:p>
+      <w:pPr>
+        <w:spacing w:after="0" w:line="240" w:lineRule="auto"/>
+        <w:rPr>
+          <w:rFonts w:ascii="Times New Roman" w:hAnsi="Times New Roman" w:cs="Times New Roman"/>
+          <w:sz w:val="24"/>
+          <w:szCs w:val="24"/>
+        </w:rPr>
+      </w:pPr>
+    </w:p>
+    <w:p>
+      <w:pPr>
+        <w:spacing w:after="0" w:line="240" w:lineRule="auto"/>
+        <w:rPr>
+          <w:rFonts w:ascii="Times New Roman" w:hAnsi="Times New Roman" w:cs="Times New Roman"/>
+          <w:sz w:val="24"/>
+          <w:szCs w:val="24"/>
+        </w:rPr>
+      </w:pPr>
+    </w:p>
+    <w:p>
+      <w:pPr>
+        <w:spacing w:after="0" w:line="240" w:lineRule="auto"/>
+        <w:rPr>
+          <w:rFonts w:ascii="Times New Roman" w:hAnsi="Times New Roman" w:cs="Times New Roman"/>
+          <w:sz w:val="24"/>
+          <w:szCs w:val="24"/>
+        </w:rPr>
+      </w:pPr>
+    </w:p>
+    <w:p>
+      <w:pPr>
+        <w:spacing w:after="0" w:line="240" w:lineRule="auto"/>
+        <w:rPr>
+          <w:rFonts w:ascii="Times New Roman" w:hAnsi="Times New Roman" w:cs="Times New Roman"/>
+          <w:sz w:val="24"/>
+          <w:szCs w:val="24"/>
+        </w:rPr>
+      </w:pPr>
+    </w:p>
+    <w:p>
+      <w:pPr>
+        <w:spacing w:after="0" w:line="240" w:lineRule="auto"/>
+        <w:rPr>
+          <w:rFonts w:ascii="Times New Roman" w:hAnsi="Times New Roman" w:cs="Times New Roman"/>
+          <w:sz w:val="24"/>
+          <w:szCs w:val="24"/>
+        </w:rPr>
+      </w:pPr>
+    </w:p>
     <w:p>
       <w:pPr>
         <w:spacing w:after="0" w:line="240" w:lineRule="auto"/>
@@ -3209,6 +3217,7 @@
           <w:sz w:val="24"/>
           <w:szCs w:val="24"/>
         </w:rPr>
+        <w:lastRenderedPageBreak/>
         <w:t>Fill out the following table as detailed below.</w:t>
       </w:r>
     </w:p>
@@ -3222,66 +3231,2223 @@
         </w:rPr>
       </w:pPr>
     </w:p>
-    <w:p>
-      <w:pPr>
-        <w:spacing w:after="0" w:line="240" w:lineRule="auto"/>
-        <w:rPr>
-          <w:rFonts w:ascii="Times New Roman" w:hAnsi="Times New Roman" w:cs="Times New Roman"/>
-          <w:sz w:val="24"/>
-          <w:szCs w:val="24"/>
-        </w:rPr>
-      </w:pPr>
-    </w:p>
-    <w:p>
-      <w:pPr>
-        <w:spacing w:after="0" w:line="240" w:lineRule="auto"/>
-        <w:rPr>
-          <w:rFonts w:ascii="Times New Roman" w:hAnsi="Times New Roman" w:cs="Times New Roman"/>
-          <w:sz w:val="24"/>
-          <w:szCs w:val="24"/>
-        </w:rPr>
-      </w:pPr>
-    </w:p>
-    <w:p>
-      <w:pPr>
-        <w:spacing w:after="0" w:line="240" w:lineRule="auto"/>
-        <w:rPr>
-          <w:rFonts w:ascii="Times New Roman" w:hAnsi="Times New Roman" w:cs="Times New Roman"/>
-          <w:sz w:val="24"/>
-          <w:szCs w:val="24"/>
-        </w:rPr>
-      </w:pPr>
-    </w:p>
-    <w:p>
-      <w:pPr>
-        <w:spacing w:after="0" w:line="240" w:lineRule="auto"/>
-        <w:rPr>
-          <w:rFonts w:ascii="Times New Roman" w:hAnsi="Times New Roman" w:cs="Times New Roman"/>
-          <w:sz w:val="24"/>
-          <w:szCs w:val="24"/>
-        </w:rPr>
-      </w:pPr>
-    </w:p>
-    <w:p>
-      <w:pPr>
-        <w:spacing w:after="0" w:line="240" w:lineRule="auto"/>
-        <w:rPr>
-          <w:rFonts w:ascii="Times New Roman" w:hAnsi="Times New Roman" w:cs="Times New Roman"/>
-          <w:sz w:val="24"/>
-          <w:szCs w:val="24"/>
-        </w:rPr>
-      </w:pPr>
-    </w:p>
-    <w:p>
-      <w:pPr>
-        <w:spacing w:after="0" w:line="240" w:lineRule="auto"/>
-        <w:rPr>
-          <w:rFonts w:ascii="Times New Roman" w:hAnsi="Times New Roman" w:cs="Times New Roman"/>
-          <w:sz w:val="24"/>
-          <w:szCs w:val="24"/>
-        </w:rPr>
-      </w:pPr>
-    </w:p>
+    <w:tbl>
+      <w:tblPr>
+        <w:tblStyle w:val="TableGrid"/>
+        <w:tblW w:w="9364" w:type="dxa"/>
+        <w:tblLayout w:type="fixed"/>
+        <w:tblLook w:val="04A0" w:firstRow="1" w:lastRow="0" w:firstColumn="1" w:lastColumn="0" w:noHBand="0" w:noVBand="1"/>
+      </w:tblPr>
+      <w:tblGrid>
+        <w:gridCol w:w="2478"/>
+        <w:gridCol w:w="3457"/>
+        <w:gridCol w:w="3429"/>
+      </w:tblGrid>
+      <w:tr>
+        <w:tc>
+          <w:tcPr>
+            <w:tcW w:w="2478" w:type="dxa"/>
+          </w:tcPr>
+          <w:p>
+            <w:pPr>
+              <w:rPr>
+                <w:rFonts w:ascii="Times New Roman" w:hAnsi="Times New Roman" w:cs="Times New Roman"/>
+                <w:b/>
+                <w:bCs/>
+                <w:sz w:val="24"/>
+                <w:szCs w:val="24"/>
+              </w:rPr>
+            </w:pPr>
+            <w:r>
+              <w:rPr>
+                <w:rFonts w:ascii="Times New Roman" w:hAnsi="Times New Roman" w:cs="Times New Roman"/>
+                <w:b/>
+                <w:bCs/>
+                <w:sz w:val="24"/>
+                <w:szCs w:val="24"/>
+              </w:rPr>
+              <w:t>Parameter</w:t>
+            </w:r>
+          </w:p>
+        </w:tc>
+        <w:tc>
+          <w:tcPr>
+            <w:tcW w:w="3457" w:type="dxa"/>
+          </w:tcPr>
+          <w:p>
+            <w:pPr>
+              <w:rPr>
+                <w:rFonts w:ascii="Times New Roman" w:hAnsi="Times New Roman" w:cs="Times New Roman"/>
+                <w:b/>
+                <w:bCs/>
+                <w:sz w:val="24"/>
+                <w:szCs w:val="24"/>
+              </w:rPr>
+            </w:pPr>
+            <w:r>
+              <w:rPr>
+                <w:rFonts w:ascii="Times New Roman" w:hAnsi="Times New Roman" w:cs="Times New Roman"/>
+                <w:b/>
+                <w:bCs/>
+                <w:sz w:val="24"/>
+                <w:szCs w:val="24"/>
+              </w:rPr>
+              <w:t>Performance</w:t>
+            </w:r>
+          </w:p>
+        </w:tc>
+        <w:tc>
+          <w:tcPr>
+            <w:tcW w:w="3429" w:type="dxa"/>
+          </w:tcPr>
+          <w:p>
+            <w:pPr>
+              <w:rPr>
+                <w:rFonts w:ascii="Times New Roman" w:hAnsi="Times New Roman" w:cs="Times New Roman"/>
+                <w:b/>
+                <w:bCs/>
+                <w:sz w:val="24"/>
+                <w:szCs w:val="24"/>
+              </w:rPr>
+            </w:pPr>
+            <w:r>
+              <w:rPr>
+                <w:rFonts w:ascii="Times New Roman" w:hAnsi="Times New Roman" w:cs="Times New Roman"/>
+                <w:b/>
+                <w:bCs/>
+                <w:sz w:val="24"/>
+                <w:szCs w:val="24"/>
+              </w:rPr>
+              <w:t>EDP</w:t>
+            </w:r>
+          </w:p>
+        </w:tc>
+      </w:tr>
+      <w:tr>
+        <w:tc>
+          <w:tcPr>
+            <w:tcW w:w="2478" w:type="dxa"/>
+          </w:tcPr>
+          <w:p>
+            <w:pPr>
+              <w:rPr>
+                <w:rFonts w:ascii="Times New Roman" w:hAnsi="Times New Roman" w:cs="Times New Roman"/>
+                <w:sz w:val="24"/>
+                <w:szCs w:val="24"/>
+              </w:rPr>
+            </w:pPr>
+            <w:r>
+              <w:rPr>
+                <w:rFonts w:ascii="Times New Roman" w:hAnsi="Times New Roman" w:cs="Times New Roman"/>
+                <w:sz w:val="24"/>
+                <w:szCs w:val="24"/>
+              </w:rPr>
+              <w:t>Width</w:t>
+            </w:r>
+          </w:p>
+        </w:tc>
+        <w:tc>
+          <w:tcPr>
+            <w:tcW w:w="3457" w:type="dxa"/>
+          </w:tcPr>
+          <w:p>
+            <w:pPr>
+              <w:rPr>
+                <w:rFonts w:ascii="Times New Roman" w:hAnsi="Times New Roman" w:cs="Times New Roman"/>
+                <w:sz w:val="24"/>
+                <w:szCs w:val="24"/>
+              </w:rPr>
+            </w:pPr>
+            <w:r>
+              <w:rPr>
+                <w:rFonts w:ascii="Times New Roman" w:hAnsi="Times New Roman" w:cs="Times New Roman"/>
+                <w:sz w:val="24"/>
+                <w:szCs w:val="24"/>
+              </w:rPr>
+              <w:t xml:space="preserve">Value = </w:t>
+            </w:r>
+            <w:r>
+              <w:rPr>
+                <w:rFonts w:ascii="Times New Roman" w:hAnsi="Times New Roman" w:cs="Times New Roman"/>
+                <w:sz w:val="24"/>
+                <w:szCs w:val="24"/>
+              </w:rPr>
+              <w:t>0</w:t>
+            </w:r>
+          </w:p>
+          <w:p>
+            <w:pPr>
+              <w:rPr>
+                <w:rFonts w:ascii="Times New Roman" w:hAnsi="Times New Roman" w:cs="Times New Roman"/>
+                <w:sz w:val="24"/>
+                <w:szCs w:val="24"/>
+              </w:rPr>
+            </w:pPr>
+            <w:r>
+              <w:rPr>
+                <w:rFonts w:ascii="Times New Roman" w:hAnsi="Times New Roman" w:cs="Times New Roman"/>
+                <w:sz w:val="24"/>
+                <w:szCs w:val="24"/>
+              </w:rPr>
+              <w:t xml:space="preserve">Why = </w:t>
+            </w:r>
+          </w:p>
+        </w:tc>
+        <w:tc>
+          <w:tcPr>
+            <w:tcW w:w="3429" w:type="dxa"/>
+          </w:tcPr>
+          <w:p>
+            <w:pPr>
+              <w:rPr>
+                <w:rFonts w:ascii="Times New Roman" w:hAnsi="Times New Roman" w:cs="Times New Roman"/>
+                <w:sz w:val="24"/>
+                <w:szCs w:val="24"/>
+              </w:rPr>
+            </w:pPr>
+            <w:r>
+              <w:rPr>
+                <w:rFonts w:ascii="Times New Roman" w:hAnsi="Times New Roman" w:cs="Times New Roman"/>
+                <w:sz w:val="24"/>
+                <w:szCs w:val="24"/>
+              </w:rPr>
+              <w:t xml:space="preserve">Value = </w:t>
+            </w:r>
+            <w:r>
+              <w:rPr>
+                <w:rFonts w:ascii="Times New Roman" w:hAnsi="Times New Roman" w:cs="Times New Roman"/>
+                <w:sz w:val="24"/>
+                <w:szCs w:val="24"/>
+              </w:rPr>
+              <w:t>0</w:t>
+            </w:r>
+          </w:p>
+          <w:p>
+            <w:pPr>
+              <w:rPr>
+                <w:rFonts w:ascii="Times New Roman" w:hAnsi="Times New Roman" w:cs="Times New Roman"/>
+                <w:sz w:val="24"/>
+                <w:szCs w:val="24"/>
+              </w:rPr>
+            </w:pPr>
+            <w:r>
+              <w:rPr>
+                <w:rFonts w:ascii="Times New Roman" w:hAnsi="Times New Roman" w:cs="Times New Roman"/>
+                <w:sz w:val="24"/>
+                <w:szCs w:val="24"/>
+              </w:rPr>
+              <w:t>Why =</w:t>
+            </w:r>
+          </w:p>
+        </w:tc>
+      </w:tr>
+      <w:tr>
+        <w:tc>
+          <w:tcPr>
+            <w:tcW w:w="2478" w:type="dxa"/>
+          </w:tcPr>
+          <w:p>
+            <w:pPr>
+              <w:rPr>
+                <w:rFonts w:ascii="Times New Roman" w:hAnsi="Times New Roman" w:cs="Times New Roman"/>
+                <w:sz w:val="24"/>
+                <w:szCs w:val="24"/>
+              </w:rPr>
+            </w:pPr>
+            <w:r>
+              <w:rPr>
+                <w:rFonts w:ascii="Times New Roman" w:hAnsi="Times New Roman" w:cs="Times New Roman"/>
+                <w:sz w:val="24"/>
+                <w:szCs w:val="24"/>
+              </w:rPr>
+              <w:t>Scheduling</w:t>
+            </w:r>
+          </w:p>
+        </w:tc>
+        <w:tc>
+          <w:tcPr>
+            <w:tcW w:w="3457" w:type="dxa"/>
+          </w:tcPr>
+          <w:p>
+            <w:pPr>
+              <w:rPr>
+                <w:rFonts w:ascii="Times New Roman" w:hAnsi="Times New Roman" w:cs="Times New Roman"/>
+                <w:sz w:val="24"/>
+                <w:szCs w:val="24"/>
+              </w:rPr>
+            </w:pPr>
+            <w:r>
+              <w:rPr>
+                <w:rFonts w:ascii="Times New Roman" w:hAnsi="Times New Roman" w:cs="Times New Roman"/>
+                <w:sz w:val="24"/>
+                <w:szCs w:val="24"/>
+              </w:rPr>
+              <w:t xml:space="preserve">Value = </w:t>
+            </w:r>
+            <w:r>
+              <w:rPr>
+                <w:rFonts w:ascii="Times New Roman" w:hAnsi="Times New Roman" w:cs="Times New Roman"/>
+                <w:sz w:val="24"/>
+                <w:szCs w:val="24"/>
+              </w:rPr>
+              <w:t>0</w:t>
+            </w:r>
+          </w:p>
+          <w:p>
+            <w:pPr>
+              <w:rPr>
+                <w:rFonts w:ascii="Times New Roman" w:hAnsi="Times New Roman" w:cs="Times New Roman"/>
+                <w:sz w:val="24"/>
+                <w:szCs w:val="24"/>
+              </w:rPr>
+            </w:pPr>
+            <w:r>
+              <w:rPr>
+                <w:rFonts w:ascii="Times New Roman" w:hAnsi="Times New Roman" w:cs="Times New Roman"/>
+                <w:sz w:val="24"/>
+                <w:szCs w:val="24"/>
+              </w:rPr>
+              <w:t>Why =</w:t>
+            </w:r>
+          </w:p>
+        </w:tc>
+        <w:tc>
+          <w:tcPr>
+            <w:tcW w:w="3429" w:type="dxa"/>
+          </w:tcPr>
+          <w:p>
+            <w:pPr>
+              <w:rPr>
+                <w:rFonts w:ascii="Times New Roman" w:hAnsi="Times New Roman" w:cs="Times New Roman"/>
+                <w:sz w:val="24"/>
+                <w:szCs w:val="24"/>
+              </w:rPr>
+            </w:pPr>
+            <w:r>
+              <w:rPr>
+                <w:rFonts w:ascii="Times New Roman" w:hAnsi="Times New Roman" w:cs="Times New Roman"/>
+                <w:sz w:val="24"/>
+                <w:szCs w:val="24"/>
+              </w:rPr>
+              <w:t xml:space="preserve">Value = </w:t>
+            </w:r>
+            <w:r>
+              <w:rPr>
+                <w:rFonts w:ascii="Times New Roman" w:hAnsi="Times New Roman" w:cs="Times New Roman"/>
+                <w:sz w:val="24"/>
+                <w:szCs w:val="24"/>
+              </w:rPr>
+              <w:t>0</w:t>
+            </w:r>
+          </w:p>
+          <w:p>
+            <w:pPr>
+              <w:rPr>
+                <w:rFonts w:ascii="Times New Roman" w:hAnsi="Times New Roman" w:cs="Times New Roman"/>
+                <w:sz w:val="24"/>
+                <w:szCs w:val="24"/>
+              </w:rPr>
+            </w:pPr>
+            <w:r>
+              <w:rPr>
+                <w:rFonts w:ascii="Times New Roman" w:hAnsi="Times New Roman" w:cs="Times New Roman"/>
+                <w:sz w:val="24"/>
+                <w:szCs w:val="24"/>
+              </w:rPr>
+              <w:t>Why =</w:t>
+            </w:r>
+          </w:p>
+        </w:tc>
+      </w:tr>
+      <w:tr>
+        <w:tc>
+          <w:tcPr>
+            <w:tcW w:w="2478" w:type="dxa"/>
+          </w:tcPr>
+          <w:p>
+            <w:pPr>
+              <w:rPr>
+                <w:rFonts w:ascii="Times New Roman" w:hAnsi="Times New Roman" w:cs="Times New Roman"/>
+                <w:sz w:val="24"/>
+                <w:szCs w:val="24"/>
+              </w:rPr>
+            </w:pPr>
+            <w:r>
+              <w:rPr>
+                <w:rFonts w:ascii="Times New Roman" w:hAnsi="Times New Roman" w:cs="Times New Roman"/>
+                <w:sz w:val="24"/>
+                <w:szCs w:val="24"/>
+              </w:rPr>
+              <w:t>L1 Block Size</w:t>
+            </w:r>
+          </w:p>
+        </w:tc>
+        <w:tc>
+          <w:tcPr>
+            <w:tcW w:w="3457" w:type="dxa"/>
+          </w:tcPr>
+          <w:p>
+            <w:pPr>
+              <w:rPr>
+                <w:rFonts w:ascii="Times New Roman" w:hAnsi="Times New Roman" w:cs="Times New Roman"/>
+                <w:sz w:val="24"/>
+                <w:szCs w:val="24"/>
+              </w:rPr>
+            </w:pPr>
+            <w:r>
+              <w:rPr>
+                <w:rFonts w:ascii="Times New Roman" w:hAnsi="Times New Roman" w:cs="Times New Roman"/>
+                <w:sz w:val="24"/>
+                <w:szCs w:val="24"/>
+              </w:rPr>
+              <w:t xml:space="preserve">Value = </w:t>
+            </w:r>
+            <w:r>
+              <w:rPr>
+                <w:rFonts w:ascii="Times New Roman" w:hAnsi="Times New Roman" w:cs="Times New Roman"/>
+                <w:sz w:val="24"/>
+                <w:szCs w:val="24"/>
+              </w:rPr>
+              <w:t>2</w:t>
+            </w:r>
+          </w:p>
+          <w:p>
+            <w:pPr>
+              <w:rPr>
+                <w:rFonts w:ascii="Times New Roman" w:hAnsi="Times New Roman" w:cs="Times New Roman"/>
+                <w:sz w:val="24"/>
+                <w:szCs w:val="24"/>
+              </w:rPr>
+            </w:pPr>
+            <w:r>
+              <w:rPr>
+                <w:rFonts w:ascii="Times New Roman" w:hAnsi="Times New Roman" w:cs="Times New Roman"/>
+                <w:sz w:val="24"/>
+                <w:szCs w:val="24"/>
+              </w:rPr>
+              <w:t>Why =</w:t>
+            </w:r>
+          </w:p>
+        </w:tc>
+        <w:tc>
+          <w:tcPr>
+            <w:tcW w:w="3429" w:type="dxa"/>
+          </w:tcPr>
+          <w:p>
+            <w:pPr>
+              <w:rPr>
+                <w:rFonts w:ascii="Times New Roman" w:hAnsi="Times New Roman" w:cs="Times New Roman"/>
+                <w:sz w:val="24"/>
+                <w:szCs w:val="24"/>
+              </w:rPr>
+            </w:pPr>
+            <w:r>
+              <w:rPr>
+                <w:rFonts w:ascii="Times New Roman" w:hAnsi="Times New Roman" w:cs="Times New Roman"/>
+                <w:sz w:val="24"/>
+                <w:szCs w:val="24"/>
+              </w:rPr>
+              <w:t xml:space="preserve">Value = </w:t>
+            </w:r>
+            <w:r>
+              <w:rPr>
+                <w:rFonts w:ascii="Times New Roman" w:hAnsi="Times New Roman" w:cs="Times New Roman"/>
+                <w:sz w:val="24"/>
+                <w:szCs w:val="24"/>
+              </w:rPr>
+              <w:t>2</w:t>
+            </w:r>
+          </w:p>
+          <w:p>
+            <w:pPr>
+              <w:rPr>
+                <w:rFonts w:ascii="Times New Roman" w:hAnsi="Times New Roman" w:cs="Times New Roman"/>
+                <w:sz w:val="24"/>
+                <w:szCs w:val="24"/>
+              </w:rPr>
+            </w:pPr>
+            <w:r>
+              <w:rPr>
+                <w:rFonts w:ascii="Times New Roman" w:hAnsi="Times New Roman" w:cs="Times New Roman"/>
+                <w:sz w:val="24"/>
+                <w:szCs w:val="24"/>
+              </w:rPr>
+              <w:t>Why =</w:t>
+            </w:r>
+          </w:p>
+        </w:tc>
+      </w:tr>
+      <w:tr>
+        <w:tc>
+          <w:tcPr>
+            <w:tcW w:w="2478" w:type="dxa"/>
+          </w:tcPr>
+          <w:p>
+            <w:pPr>
+              <w:rPr>
+                <w:rFonts w:ascii="Times New Roman" w:hAnsi="Times New Roman" w:cs="Times New Roman"/>
+                <w:sz w:val="24"/>
+                <w:szCs w:val="24"/>
+              </w:rPr>
+            </w:pPr>
+            <w:r>
+              <w:rPr>
+                <w:rFonts w:ascii="Times New Roman" w:hAnsi="Times New Roman" w:cs="Times New Roman"/>
+                <w:sz w:val="24"/>
+                <w:szCs w:val="24"/>
+              </w:rPr>
+              <w:t>L1 Data Sets</w:t>
+            </w:r>
+          </w:p>
+        </w:tc>
+        <w:tc>
+          <w:tcPr>
+            <w:tcW w:w="3457" w:type="dxa"/>
+          </w:tcPr>
+          <w:p>
+            <w:pPr>
+              <w:rPr>
+                <w:rFonts w:ascii="Times New Roman" w:hAnsi="Times New Roman" w:cs="Times New Roman"/>
+                <w:sz w:val="24"/>
+                <w:szCs w:val="24"/>
+              </w:rPr>
+            </w:pPr>
+            <w:r>
+              <w:rPr>
+                <w:rFonts w:ascii="Times New Roman" w:hAnsi="Times New Roman" w:cs="Times New Roman"/>
+                <w:sz w:val="24"/>
+                <w:szCs w:val="24"/>
+              </w:rPr>
+              <w:t xml:space="preserve">Value = </w:t>
+            </w:r>
+            <w:r>
+              <w:rPr>
+                <w:rFonts w:ascii="Times New Roman" w:hAnsi="Times New Roman" w:cs="Times New Roman"/>
+                <w:sz w:val="24"/>
+                <w:szCs w:val="24"/>
+              </w:rPr>
+              <w:t>2</w:t>
+            </w:r>
+          </w:p>
+          <w:p>
+            <w:pPr>
+              <w:rPr>
+                <w:rFonts w:ascii="Times New Roman" w:hAnsi="Times New Roman" w:cs="Times New Roman"/>
+                <w:sz w:val="24"/>
+                <w:szCs w:val="24"/>
+              </w:rPr>
+            </w:pPr>
+            <w:r>
+              <w:rPr>
+                <w:rFonts w:ascii="Times New Roman" w:hAnsi="Times New Roman" w:cs="Times New Roman"/>
+                <w:sz w:val="24"/>
+                <w:szCs w:val="24"/>
+              </w:rPr>
+              <w:t>Why =</w:t>
+            </w:r>
+          </w:p>
+        </w:tc>
+        <w:tc>
+          <w:tcPr>
+            <w:tcW w:w="3429" w:type="dxa"/>
+          </w:tcPr>
+          <w:p>
+            <w:pPr>
+              <w:rPr>
+                <w:rFonts w:ascii="Times New Roman" w:hAnsi="Times New Roman" w:cs="Times New Roman"/>
+                <w:sz w:val="24"/>
+                <w:szCs w:val="24"/>
+              </w:rPr>
+            </w:pPr>
+            <w:r>
+              <w:rPr>
+                <w:rFonts w:ascii="Times New Roman" w:hAnsi="Times New Roman" w:cs="Times New Roman"/>
+                <w:sz w:val="24"/>
+                <w:szCs w:val="24"/>
+              </w:rPr>
+              <w:t xml:space="preserve">Value = </w:t>
+            </w:r>
+            <w:r>
+              <w:rPr>
+                <w:rFonts w:ascii="Times New Roman" w:hAnsi="Times New Roman" w:cs="Times New Roman"/>
+                <w:sz w:val="24"/>
+                <w:szCs w:val="24"/>
+              </w:rPr>
+              <w:t>2</w:t>
+            </w:r>
+          </w:p>
+          <w:p>
+            <w:pPr>
+              <w:rPr>
+                <w:rFonts w:ascii="Times New Roman" w:hAnsi="Times New Roman" w:cs="Times New Roman"/>
+                <w:sz w:val="24"/>
+                <w:szCs w:val="24"/>
+              </w:rPr>
+            </w:pPr>
+            <w:r>
+              <w:rPr>
+                <w:rFonts w:ascii="Times New Roman" w:hAnsi="Times New Roman" w:cs="Times New Roman"/>
+                <w:sz w:val="24"/>
+                <w:szCs w:val="24"/>
+              </w:rPr>
+              <w:t>Why =</w:t>
+            </w:r>
+          </w:p>
+        </w:tc>
+      </w:tr>
+      <w:tr>
+        <w:tc>
+          <w:tcPr>
+            <w:tcW w:w="2478" w:type="dxa"/>
+          </w:tcPr>
+          <w:p>
+            <w:pPr>
+              <w:rPr>
+                <w:rFonts w:ascii="Times New Roman" w:hAnsi="Times New Roman" w:cs="Times New Roman"/>
+                <w:sz w:val="24"/>
+                <w:szCs w:val="24"/>
+              </w:rPr>
+            </w:pPr>
+            <w:r>
+              <w:rPr>
+                <w:rFonts w:ascii="Times New Roman" w:hAnsi="Times New Roman" w:cs="Times New Roman"/>
+                <w:sz w:val="24"/>
+                <w:szCs w:val="24"/>
+              </w:rPr>
+              <w:t>L1 Data Associativity</w:t>
+            </w:r>
+          </w:p>
+        </w:tc>
+        <w:tc>
+          <w:tcPr>
+            <w:tcW w:w="3457" w:type="dxa"/>
+          </w:tcPr>
+          <w:p>
+            <w:pPr>
+              <w:rPr>
+                <w:rFonts w:ascii="Times New Roman" w:hAnsi="Times New Roman" w:cs="Times New Roman"/>
+                <w:sz w:val="24"/>
+                <w:szCs w:val="24"/>
+              </w:rPr>
+            </w:pPr>
+            <w:r>
+              <w:rPr>
+                <w:rFonts w:ascii="Times New Roman" w:hAnsi="Times New Roman" w:cs="Times New Roman"/>
+                <w:sz w:val="24"/>
+                <w:szCs w:val="24"/>
+              </w:rPr>
+              <w:t xml:space="preserve">Value = </w:t>
+            </w:r>
+            <w:r>
+              <w:rPr>
+                <w:rFonts w:ascii="Times New Roman" w:hAnsi="Times New Roman" w:cs="Times New Roman"/>
+                <w:sz w:val="24"/>
+                <w:szCs w:val="24"/>
+              </w:rPr>
+              <w:t>0</w:t>
+            </w:r>
+          </w:p>
+          <w:p>
+            <w:pPr>
+              <w:rPr>
+                <w:rFonts w:ascii="Times New Roman" w:hAnsi="Times New Roman" w:cs="Times New Roman"/>
+                <w:sz w:val="24"/>
+                <w:szCs w:val="24"/>
+              </w:rPr>
+            </w:pPr>
+            <w:r>
+              <w:rPr>
+                <w:rFonts w:ascii="Times New Roman" w:hAnsi="Times New Roman" w:cs="Times New Roman"/>
+                <w:sz w:val="24"/>
+                <w:szCs w:val="24"/>
+              </w:rPr>
+              <w:t>Why =</w:t>
+            </w:r>
+          </w:p>
+        </w:tc>
+        <w:tc>
+          <w:tcPr>
+            <w:tcW w:w="3429" w:type="dxa"/>
+          </w:tcPr>
+          <w:p>
+            <w:pPr>
+              <w:rPr>
+                <w:rFonts w:ascii="Times New Roman" w:hAnsi="Times New Roman" w:cs="Times New Roman"/>
+                <w:sz w:val="24"/>
+                <w:szCs w:val="24"/>
+              </w:rPr>
+            </w:pPr>
+            <w:r>
+              <w:rPr>
+                <w:rFonts w:ascii="Times New Roman" w:hAnsi="Times New Roman" w:cs="Times New Roman"/>
+                <w:sz w:val="24"/>
+                <w:szCs w:val="24"/>
+              </w:rPr>
+              <w:t xml:space="preserve">Value = </w:t>
+            </w:r>
+            <w:r>
+              <w:rPr>
+                <w:rFonts w:ascii="Times New Roman" w:hAnsi="Times New Roman" w:cs="Times New Roman"/>
+                <w:sz w:val="24"/>
+                <w:szCs w:val="24"/>
+              </w:rPr>
+              <w:t>0</w:t>
+            </w:r>
+          </w:p>
+          <w:p>
+            <w:pPr>
+              <w:rPr>
+                <w:rFonts w:ascii="Times New Roman" w:hAnsi="Times New Roman" w:cs="Times New Roman"/>
+                <w:sz w:val="24"/>
+                <w:szCs w:val="24"/>
+              </w:rPr>
+            </w:pPr>
+            <w:r>
+              <w:rPr>
+                <w:rFonts w:ascii="Times New Roman" w:hAnsi="Times New Roman" w:cs="Times New Roman"/>
+                <w:sz w:val="24"/>
+                <w:szCs w:val="24"/>
+              </w:rPr>
+              <w:t>Why =</w:t>
+            </w:r>
+          </w:p>
+        </w:tc>
+      </w:tr>
+      <w:tr>
+        <w:tc>
+          <w:tcPr>
+            <w:tcW w:w="2478" w:type="dxa"/>
+          </w:tcPr>
+          <w:p>
+            <w:pPr>
+              <w:rPr>
+                <w:rFonts w:ascii="Times New Roman" w:hAnsi="Times New Roman" w:cs="Times New Roman"/>
+                <w:sz w:val="24"/>
+                <w:szCs w:val="24"/>
+              </w:rPr>
+            </w:pPr>
+            <w:r>
+              <w:rPr>
+                <w:rFonts w:ascii="Times New Roman" w:hAnsi="Times New Roman" w:cs="Times New Roman"/>
+                <w:sz w:val="24"/>
+                <w:szCs w:val="24"/>
+              </w:rPr>
+              <w:t>L1 Instruction Sets</w:t>
+            </w:r>
+          </w:p>
+        </w:tc>
+        <w:tc>
+          <w:tcPr>
+            <w:tcW w:w="3457" w:type="dxa"/>
+          </w:tcPr>
+          <w:p>
+            <w:pPr>
+              <w:rPr>
+                <w:rFonts w:ascii="Times New Roman" w:hAnsi="Times New Roman" w:cs="Times New Roman"/>
+                <w:sz w:val="24"/>
+                <w:szCs w:val="24"/>
+              </w:rPr>
+            </w:pPr>
+            <w:r>
+              <w:rPr>
+                <w:rFonts w:ascii="Times New Roman" w:hAnsi="Times New Roman" w:cs="Times New Roman"/>
+                <w:sz w:val="24"/>
+                <w:szCs w:val="24"/>
+              </w:rPr>
+              <w:t xml:space="preserve">Value = </w:t>
+            </w:r>
+            <w:r>
+              <w:rPr>
+                <w:rFonts w:ascii="Times New Roman" w:hAnsi="Times New Roman" w:cs="Times New Roman"/>
+                <w:sz w:val="24"/>
+                <w:szCs w:val="24"/>
+              </w:rPr>
+              <w:t>6</w:t>
+            </w:r>
+          </w:p>
+          <w:p>
+            <w:pPr>
+              <w:rPr>
+                <w:rFonts w:ascii="Times New Roman" w:hAnsi="Times New Roman" w:cs="Times New Roman"/>
+                <w:sz w:val="24"/>
+                <w:szCs w:val="24"/>
+              </w:rPr>
+            </w:pPr>
+            <w:r>
+              <w:rPr>
+                <w:rFonts w:ascii="Times New Roman" w:hAnsi="Times New Roman" w:cs="Times New Roman"/>
+                <w:sz w:val="24"/>
+                <w:szCs w:val="24"/>
+              </w:rPr>
+              <w:t>Why =</w:t>
+            </w:r>
+          </w:p>
+        </w:tc>
+        <w:tc>
+          <w:tcPr>
+            <w:tcW w:w="3429" w:type="dxa"/>
+          </w:tcPr>
+          <w:p>
+            <w:pPr>
+              <w:rPr>
+                <w:rFonts w:ascii="Times New Roman" w:hAnsi="Times New Roman" w:cs="Times New Roman"/>
+                <w:sz w:val="24"/>
+                <w:szCs w:val="24"/>
+              </w:rPr>
+            </w:pPr>
+            <w:r>
+              <w:rPr>
+                <w:rFonts w:ascii="Times New Roman" w:hAnsi="Times New Roman" w:cs="Times New Roman"/>
+                <w:sz w:val="24"/>
+                <w:szCs w:val="24"/>
+              </w:rPr>
+              <w:t xml:space="preserve">Value = </w:t>
+            </w:r>
+            <w:r>
+              <w:rPr>
+                <w:rFonts w:ascii="Times New Roman" w:hAnsi="Times New Roman" w:cs="Times New Roman"/>
+                <w:sz w:val="24"/>
+                <w:szCs w:val="24"/>
+              </w:rPr>
+              <w:t>5</w:t>
+            </w:r>
+          </w:p>
+          <w:p>
+            <w:pPr>
+              <w:rPr>
+                <w:rFonts w:ascii="Times New Roman" w:hAnsi="Times New Roman" w:cs="Times New Roman"/>
+                <w:sz w:val="24"/>
+                <w:szCs w:val="24"/>
+              </w:rPr>
+            </w:pPr>
+            <w:r>
+              <w:rPr>
+                <w:rFonts w:ascii="Times New Roman" w:hAnsi="Times New Roman" w:cs="Times New Roman"/>
+                <w:sz w:val="24"/>
+                <w:szCs w:val="24"/>
+              </w:rPr>
+              <w:t>Why =</w:t>
+            </w:r>
+          </w:p>
+        </w:tc>
+      </w:tr>
+      <w:tr>
+        <w:tc>
+          <w:tcPr>
+            <w:tcW w:w="2478" w:type="dxa"/>
+          </w:tcPr>
+          <w:p>
+            <w:pPr>
+              <w:rPr>
+                <w:rFonts w:ascii="Times New Roman" w:hAnsi="Times New Roman" w:cs="Times New Roman"/>
+                <w:sz w:val="24"/>
+                <w:szCs w:val="24"/>
+              </w:rPr>
+            </w:pPr>
+            <w:r>
+              <w:rPr>
+                <w:rFonts w:ascii="Times New Roman" w:hAnsi="Times New Roman" w:cs="Times New Roman"/>
+                <w:sz w:val="24"/>
+                <w:szCs w:val="24"/>
+              </w:rPr>
+              <w:t>L1 Instruction Associativity</w:t>
+            </w:r>
+          </w:p>
+        </w:tc>
+        <w:tc>
+          <w:tcPr>
+            <w:tcW w:w="3457" w:type="dxa"/>
+          </w:tcPr>
+          <w:p>
+            <w:pPr>
+              <w:rPr>
+                <w:rFonts w:ascii="Times New Roman" w:hAnsi="Times New Roman" w:cs="Times New Roman"/>
+                <w:sz w:val="24"/>
+                <w:szCs w:val="24"/>
+              </w:rPr>
+            </w:pPr>
+            <w:r>
+              <w:rPr>
+                <w:rFonts w:ascii="Times New Roman" w:hAnsi="Times New Roman" w:cs="Times New Roman"/>
+                <w:sz w:val="24"/>
+                <w:szCs w:val="24"/>
+              </w:rPr>
+              <w:t xml:space="preserve">Value = </w:t>
+            </w:r>
+            <w:r>
+              <w:rPr>
+                <w:rFonts w:ascii="Times New Roman" w:hAnsi="Times New Roman" w:cs="Times New Roman"/>
+                <w:sz w:val="24"/>
+                <w:szCs w:val="24"/>
+              </w:rPr>
+              <w:t>0</w:t>
+            </w:r>
+          </w:p>
+          <w:p>
+            <w:pPr>
+              <w:rPr>
+                <w:rFonts w:ascii="Times New Roman" w:hAnsi="Times New Roman" w:cs="Times New Roman"/>
+                <w:sz w:val="24"/>
+                <w:szCs w:val="24"/>
+              </w:rPr>
+            </w:pPr>
+            <w:r>
+              <w:rPr>
+                <w:rFonts w:ascii="Times New Roman" w:hAnsi="Times New Roman" w:cs="Times New Roman"/>
+                <w:sz w:val="24"/>
+                <w:szCs w:val="24"/>
+              </w:rPr>
+              <w:t>Why =</w:t>
+            </w:r>
+          </w:p>
+        </w:tc>
+        <w:tc>
+          <w:tcPr>
+            <w:tcW w:w="3429" w:type="dxa"/>
+          </w:tcPr>
+          <w:p>
+            <w:pPr>
+              <w:rPr>
+                <w:rFonts w:ascii="Times New Roman" w:hAnsi="Times New Roman" w:cs="Times New Roman"/>
+                <w:sz w:val="24"/>
+                <w:szCs w:val="24"/>
+              </w:rPr>
+            </w:pPr>
+            <w:r>
+              <w:rPr>
+                <w:rFonts w:ascii="Times New Roman" w:hAnsi="Times New Roman" w:cs="Times New Roman"/>
+                <w:sz w:val="24"/>
+                <w:szCs w:val="24"/>
+              </w:rPr>
+              <w:t xml:space="preserve">Value = </w:t>
+            </w:r>
+            <w:r>
+              <w:rPr>
+                <w:rFonts w:ascii="Times New Roman" w:hAnsi="Times New Roman" w:cs="Times New Roman"/>
+                <w:sz w:val="24"/>
+                <w:szCs w:val="24"/>
+              </w:rPr>
+              <w:t>0</w:t>
+            </w:r>
+          </w:p>
+          <w:p>
+            <w:pPr>
+              <w:rPr>
+                <w:rFonts w:ascii="Times New Roman" w:hAnsi="Times New Roman" w:cs="Times New Roman"/>
+                <w:sz w:val="24"/>
+                <w:szCs w:val="24"/>
+              </w:rPr>
+            </w:pPr>
+            <w:r>
+              <w:rPr>
+                <w:rFonts w:ascii="Times New Roman" w:hAnsi="Times New Roman" w:cs="Times New Roman"/>
+                <w:sz w:val="24"/>
+                <w:szCs w:val="24"/>
+              </w:rPr>
+              <w:t>Why =</w:t>
+            </w:r>
+          </w:p>
+        </w:tc>
+      </w:tr>
+      <w:tr>
+        <w:tc>
+          <w:tcPr>
+            <w:tcW w:w="2478" w:type="dxa"/>
+          </w:tcPr>
+          <w:p>
+            <w:pPr>
+              <w:rPr>
+                <w:rFonts w:ascii="Times New Roman" w:hAnsi="Times New Roman" w:cs="Times New Roman"/>
+                <w:sz w:val="24"/>
+                <w:szCs w:val="24"/>
+              </w:rPr>
+            </w:pPr>
+            <w:r>
+              <w:rPr>
+                <w:rFonts w:ascii="Times New Roman" w:hAnsi="Times New Roman" w:cs="Times New Roman"/>
+                <w:sz w:val="24"/>
+                <w:szCs w:val="24"/>
+              </w:rPr>
+              <w:t>Unified L2 Sets</w:t>
+            </w:r>
+          </w:p>
+        </w:tc>
+        <w:tc>
+          <w:tcPr>
+            <w:tcW w:w="3457" w:type="dxa"/>
+          </w:tcPr>
+          <w:p>
+            <w:pPr>
+              <w:rPr>
+                <w:rFonts w:ascii="Times New Roman" w:hAnsi="Times New Roman" w:cs="Times New Roman"/>
+                <w:sz w:val="24"/>
+                <w:szCs w:val="24"/>
+              </w:rPr>
+            </w:pPr>
+            <w:r>
+              <w:rPr>
+                <w:rFonts w:ascii="Times New Roman" w:hAnsi="Times New Roman" w:cs="Times New Roman"/>
+                <w:sz w:val="24"/>
+                <w:szCs w:val="24"/>
+              </w:rPr>
+              <w:t xml:space="preserve">Value = </w:t>
+            </w:r>
+            <w:r>
+              <w:rPr>
+                <w:rFonts w:ascii="Times New Roman" w:hAnsi="Times New Roman" w:cs="Times New Roman"/>
+                <w:sz w:val="24"/>
+                <w:szCs w:val="24"/>
+              </w:rPr>
+              <w:t>2</w:t>
+            </w:r>
+          </w:p>
+          <w:p>
+            <w:pPr>
+              <w:rPr>
+                <w:rFonts w:ascii="Times New Roman" w:hAnsi="Times New Roman" w:cs="Times New Roman"/>
+                <w:sz w:val="24"/>
+                <w:szCs w:val="24"/>
+              </w:rPr>
+            </w:pPr>
+            <w:r>
+              <w:rPr>
+                <w:rFonts w:ascii="Times New Roman" w:hAnsi="Times New Roman" w:cs="Times New Roman"/>
+                <w:sz w:val="24"/>
+                <w:szCs w:val="24"/>
+              </w:rPr>
+              <w:t>Why =</w:t>
+            </w:r>
+          </w:p>
+        </w:tc>
+        <w:tc>
+          <w:tcPr>
+            <w:tcW w:w="3429" w:type="dxa"/>
+          </w:tcPr>
+          <w:p>
+            <w:pPr>
+              <w:rPr>
+                <w:rFonts w:ascii="Times New Roman" w:hAnsi="Times New Roman" w:cs="Times New Roman"/>
+                <w:sz w:val="24"/>
+                <w:szCs w:val="24"/>
+              </w:rPr>
+            </w:pPr>
+            <w:r>
+              <w:rPr>
+                <w:rFonts w:ascii="Times New Roman" w:hAnsi="Times New Roman" w:cs="Times New Roman"/>
+                <w:sz w:val="24"/>
+                <w:szCs w:val="24"/>
+              </w:rPr>
+              <w:t xml:space="preserve">Value = </w:t>
+            </w:r>
+            <w:r>
+              <w:rPr>
+                <w:rFonts w:ascii="Times New Roman" w:hAnsi="Times New Roman" w:cs="Times New Roman"/>
+                <w:sz w:val="24"/>
+                <w:szCs w:val="24"/>
+              </w:rPr>
+              <w:t>1</w:t>
+            </w:r>
+          </w:p>
+          <w:p>
+            <w:pPr>
+              <w:rPr>
+                <w:rFonts w:ascii="Times New Roman" w:hAnsi="Times New Roman" w:cs="Times New Roman"/>
+                <w:sz w:val="24"/>
+                <w:szCs w:val="24"/>
+              </w:rPr>
+            </w:pPr>
+            <w:r>
+              <w:rPr>
+                <w:rFonts w:ascii="Times New Roman" w:hAnsi="Times New Roman" w:cs="Times New Roman"/>
+                <w:sz w:val="24"/>
+                <w:szCs w:val="24"/>
+              </w:rPr>
+              <w:t>Why =</w:t>
+            </w:r>
+          </w:p>
+        </w:tc>
+      </w:tr>
+      <w:tr>
+        <w:tc>
+          <w:tcPr>
+            <w:tcW w:w="2478" w:type="dxa"/>
+          </w:tcPr>
+          <w:p>
+            <w:pPr>
+              <w:rPr>
+                <w:rFonts w:ascii="Times New Roman" w:hAnsi="Times New Roman" w:cs="Times New Roman"/>
+                <w:sz w:val="24"/>
+                <w:szCs w:val="24"/>
+              </w:rPr>
+            </w:pPr>
+            <w:r>
+              <w:rPr>
+                <w:rFonts w:ascii="Times New Roman" w:hAnsi="Times New Roman" w:cs="Times New Roman"/>
+                <w:sz w:val="24"/>
+                <w:szCs w:val="24"/>
+              </w:rPr>
+              <w:t>Unified L2 Block Size</w:t>
+            </w:r>
+          </w:p>
+        </w:tc>
+        <w:tc>
+          <w:tcPr>
+            <w:tcW w:w="3457" w:type="dxa"/>
+          </w:tcPr>
+          <w:p>
+            <w:pPr>
+              <w:rPr>
+                <w:rFonts w:ascii="Times New Roman" w:hAnsi="Times New Roman" w:cs="Times New Roman"/>
+                <w:sz w:val="24"/>
+                <w:szCs w:val="24"/>
+              </w:rPr>
+            </w:pPr>
+            <w:r>
+              <w:rPr>
+                <w:rFonts w:ascii="Times New Roman" w:hAnsi="Times New Roman" w:cs="Times New Roman"/>
+                <w:sz w:val="24"/>
+                <w:szCs w:val="24"/>
+              </w:rPr>
+              <w:t xml:space="preserve">Value = </w:t>
+            </w:r>
+            <w:r>
+              <w:rPr>
+                <w:rFonts w:ascii="Times New Roman" w:hAnsi="Times New Roman" w:cs="Times New Roman"/>
+                <w:sz w:val="24"/>
+                <w:szCs w:val="24"/>
+              </w:rPr>
+              <w:t>3</w:t>
+            </w:r>
+          </w:p>
+          <w:p>
+            <w:pPr>
+              <w:rPr>
+                <w:rFonts w:ascii="Times New Roman" w:hAnsi="Times New Roman" w:cs="Times New Roman"/>
+                <w:sz w:val="24"/>
+                <w:szCs w:val="24"/>
+              </w:rPr>
+            </w:pPr>
+            <w:r>
+              <w:rPr>
+                <w:rFonts w:ascii="Times New Roman" w:hAnsi="Times New Roman" w:cs="Times New Roman"/>
+                <w:sz w:val="24"/>
+                <w:szCs w:val="24"/>
+              </w:rPr>
+              <w:t>Why =</w:t>
+            </w:r>
+          </w:p>
+        </w:tc>
+        <w:tc>
+          <w:tcPr>
+            <w:tcW w:w="3429" w:type="dxa"/>
+          </w:tcPr>
+          <w:p>
+            <w:pPr>
+              <w:rPr>
+                <w:rFonts w:ascii="Times New Roman" w:hAnsi="Times New Roman" w:cs="Times New Roman"/>
+                <w:sz w:val="24"/>
+                <w:szCs w:val="24"/>
+              </w:rPr>
+            </w:pPr>
+            <w:r>
+              <w:rPr>
+                <w:rFonts w:ascii="Times New Roman" w:hAnsi="Times New Roman" w:cs="Times New Roman"/>
+                <w:sz w:val="24"/>
+                <w:szCs w:val="24"/>
+              </w:rPr>
+              <w:t xml:space="preserve">Value = </w:t>
+            </w:r>
+            <w:r>
+              <w:rPr>
+                <w:rFonts w:ascii="Times New Roman" w:hAnsi="Times New Roman" w:cs="Times New Roman"/>
+                <w:sz w:val="24"/>
+                <w:szCs w:val="24"/>
+              </w:rPr>
+              <w:t>3</w:t>
+            </w:r>
+          </w:p>
+          <w:p>
+            <w:pPr>
+              <w:rPr>
+                <w:rFonts w:ascii="Times New Roman" w:hAnsi="Times New Roman" w:cs="Times New Roman"/>
+                <w:sz w:val="24"/>
+                <w:szCs w:val="24"/>
+              </w:rPr>
+            </w:pPr>
+            <w:r>
+              <w:rPr>
+                <w:rFonts w:ascii="Times New Roman" w:hAnsi="Times New Roman" w:cs="Times New Roman"/>
+                <w:sz w:val="24"/>
+                <w:szCs w:val="24"/>
+              </w:rPr>
+              <w:t>Why =</w:t>
+            </w:r>
+          </w:p>
+        </w:tc>
+      </w:tr>
+      <w:tr>
+        <w:tc>
+          <w:tcPr>
+            <w:tcW w:w="2478" w:type="dxa"/>
+          </w:tcPr>
+          <w:p>
+            <w:pPr>
+              <w:rPr>
+                <w:rFonts w:ascii="Times New Roman" w:hAnsi="Times New Roman" w:cs="Times New Roman"/>
+                <w:sz w:val="24"/>
+                <w:szCs w:val="24"/>
+              </w:rPr>
+            </w:pPr>
+            <w:r>
+              <w:rPr>
+                <w:rFonts w:ascii="Times New Roman" w:hAnsi="Times New Roman" w:cs="Times New Roman"/>
+                <w:sz w:val="24"/>
+                <w:szCs w:val="24"/>
+              </w:rPr>
+              <w:t>Unified L2 Associativity</w:t>
+            </w:r>
+          </w:p>
+        </w:tc>
+        <w:tc>
+          <w:tcPr>
+            <w:tcW w:w="3457" w:type="dxa"/>
+          </w:tcPr>
+          <w:p>
+            <w:pPr>
+              <w:rPr>
+                <w:rFonts w:ascii="Times New Roman" w:hAnsi="Times New Roman" w:cs="Times New Roman"/>
+                <w:sz w:val="24"/>
+                <w:szCs w:val="24"/>
+              </w:rPr>
+            </w:pPr>
+            <w:r>
+              <w:rPr>
+                <w:rFonts w:ascii="Times New Roman" w:hAnsi="Times New Roman" w:cs="Times New Roman"/>
+                <w:sz w:val="24"/>
+                <w:szCs w:val="24"/>
+              </w:rPr>
+              <w:t xml:space="preserve">Value = </w:t>
+            </w:r>
+            <w:r>
+              <w:rPr>
+                <w:rFonts w:ascii="Times New Roman" w:hAnsi="Times New Roman" w:cs="Times New Roman"/>
+                <w:sz w:val="24"/>
+                <w:szCs w:val="24"/>
+              </w:rPr>
+              <w:t>1</w:t>
+            </w:r>
+          </w:p>
+          <w:p>
+            <w:pPr>
+              <w:rPr>
+                <w:rFonts w:ascii="Times New Roman" w:hAnsi="Times New Roman" w:cs="Times New Roman"/>
+                <w:sz w:val="24"/>
+                <w:szCs w:val="24"/>
+              </w:rPr>
+            </w:pPr>
+            <w:r>
+              <w:rPr>
+                <w:rFonts w:ascii="Times New Roman" w:hAnsi="Times New Roman" w:cs="Times New Roman"/>
+                <w:sz w:val="24"/>
+                <w:szCs w:val="24"/>
+              </w:rPr>
+              <w:t>Why =</w:t>
+            </w:r>
+          </w:p>
+        </w:tc>
+        <w:tc>
+          <w:tcPr>
+            <w:tcW w:w="3429" w:type="dxa"/>
+          </w:tcPr>
+          <w:p>
+            <w:pPr>
+              <w:rPr>
+                <w:rFonts w:ascii="Times New Roman" w:hAnsi="Times New Roman" w:cs="Times New Roman"/>
+                <w:sz w:val="24"/>
+                <w:szCs w:val="24"/>
+              </w:rPr>
+            </w:pPr>
+            <w:r>
+              <w:rPr>
+                <w:rFonts w:ascii="Times New Roman" w:hAnsi="Times New Roman" w:cs="Times New Roman"/>
+                <w:sz w:val="24"/>
+                <w:szCs w:val="24"/>
+              </w:rPr>
+              <w:t xml:space="preserve">Value = </w:t>
+            </w:r>
+            <w:r>
+              <w:rPr>
+                <w:rFonts w:ascii="Times New Roman" w:hAnsi="Times New Roman" w:cs="Times New Roman"/>
+                <w:sz w:val="24"/>
+                <w:szCs w:val="24"/>
+              </w:rPr>
+              <w:t>1</w:t>
+            </w:r>
+          </w:p>
+          <w:p>
+            <w:pPr>
+              <w:rPr>
+                <w:rFonts w:ascii="Times New Roman" w:hAnsi="Times New Roman" w:cs="Times New Roman"/>
+                <w:sz w:val="24"/>
+                <w:szCs w:val="24"/>
+              </w:rPr>
+            </w:pPr>
+            <w:r>
+              <w:rPr>
+                <w:rFonts w:ascii="Times New Roman" w:hAnsi="Times New Roman" w:cs="Times New Roman"/>
+                <w:sz w:val="24"/>
+                <w:szCs w:val="24"/>
+              </w:rPr>
+              <w:t>Why =</w:t>
+            </w:r>
+          </w:p>
+        </w:tc>
+      </w:tr>
+      <w:tr>
+        <w:tc>
+          <w:tcPr>
+            <w:tcW w:w="2478" w:type="dxa"/>
+          </w:tcPr>
+          <w:p>
+            <w:pPr>
+              <w:rPr>
+                <w:rFonts w:ascii="Times New Roman" w:hAnsi="Times New Roman" w:cs="Times New Roman"/>
+                <w:sz w:val="24"/>
+                <w:szCs w:val="24"/>
+              </w:rPr>
+            </w:pPr>
+            <w:r>
+              <w:rPr>
+                <w:rFonts w:ascii="Times New Roman" w:hAnsi="Times New Roman" w:cs="Times New Roman"/>
+                <w:sz w:val="24"/>
+                <w:szCs w:val="24"/>
+              </w:rPr>
+              <w:t>Cache &amp; TLB Replacement Policy</w:t>
+            </w:r>
+          </w:p>
+        </w:tc>
+        <w:tc>
+          <w:tcPr>
+            <w:tcW w:w="3457" w:type="dxa"/>
+          </w:tcPr>
+          <w:p>
+            <w:pPr>
+              <w:rPr>
+                <w:rFonts w:ascii="Times New Roman" w:hAnsi="Times New Roman" w:cs="Times New Roman"/>
+                <w:sz w:val="24"/>
+                <w:szCs w:val="24"/>
+              </w:rPr>
+            </w:pPr>
+            <w:r>
+              <w:rPr>
+                <w:rFonts w:ascii="Times New Roman" w:hAnsi="Times New Roman" w:cs="Times New Roman"/>
+                <w:sz w:val="24"/>
+                <w:szCs w:val="24"/>
+              </w:rPr>
+              <w:t xml:space="preserve">Value = </w:t>
+            </w:r>
+            <w:r>
+              <w:rPr>
+                <w:rFonts w:ascii="Times New Roman" w:hAnsi="Times New Roman" w:cs="Times New Roman"/>
+                <w:sz w:val="24"/>
+                <w:szCs w:val="24"/>
+              </w:rPr>
+              <w:t>0</w:t>
+            </w:r>
+          </w:p>
+          <w:p>
+            <w:pPr>
+              <w:rPr>
+                <w:rFonts w:ascii="Times New Roman" w:hAnsi="Times New Roman" w:cs="Times New Roman"/>
+                <w:sz w:val="24"/>
+                <w:szCs w:val="24"/>
+              </w:rPr>
+            </w:pPr>
+            <w:r>
+              <w:rPr>
+                <w:rFonts w:ascii="Times New Roman" w:hAnsi="Times New Roman" w:cs="Times New Roman"/>
+                <w:sz w:val="24"/>
+                <w:szCs w:val="24"/>
+              </w:rPr>
+              <w:t>Why =</w:t>
+            </w:r>
+          </w:p>
+        </w:tc>
+        <w:tc>
+          <w:tcPr>
+            <w:tcW w:w="3429" w:type="dxa"/>
+          </w:tcPr>
+          <w:p>
+            <w:pPr>
+              <w:rPr>
+                <w:rFonts w:ascii="Times New Roman" w:hAnsi="Times New Roman" w:cs="Times New Roman"/>
+                <w:sz w:val="24"/>
+                <w:szCs w:val="24"/>
+              </w:rPr>
+            </w:pPr>
+            <w:r>
+              <w:rPr>
+                <w:rFonts w:ascii="Times New Roman" w:hAnsi="Times New Roman" w:cs="Times New Roman"/>
+                <w:sz w:val="24"/>
+                <w:szCs w:val="24"/>
+              </w:rPr>
+              <w:t xml:space="preserve">Value = </w:t>
+            </w:r>
+            <w:r>
+              <w:rPr>
+                <w:rFonts w:ascii="Times New Roman" w:hAnsi="Times New Roman" w:cs="Times New Roman"/>
+                <w:sz w:val="24"/>
+                <w:szCs w:val="24"/>
+              </w:rPr>
+              <w:t>0</w:t>
+            </w:r>
+          </w:p>
+          <w:p>
+            <w:pPr>
+              <w:rPr>
+                <w:rFonts w:ascii="Times New Roman" w:hAnsi="Times New Roman" w:cs="Times New Roman"/>
+                <w:sz w:val="24"/>
+                <w:szCs w:val="24"/>
+              </w:rPr>
+            </w:pPr>
+            <w:r>
+              <w:rPr>
+                <w:rFonts w:ascii="Times New Roman" w:hAnsi="Times New Roman" w:cs="Times New Roman"/>
+                <w:sz w:val="24"/>
+                <w:szCs w:val="24"/>
+              </w:rPr>
+              <w:t>Why =</w:t>
+            </w:r>
+          </w:p>
+        </w:tc>
+      </w:tr>
+      <w:tr>
+        <w:tc>
+          <w:tcPr>
+            <w:tcW w:w="2478" w:type="dxa"/>
+          </w:tcPr>
+          <w:p>
+            <w:pPr>
+              <w:rPr>
+                <w:rFonts w:ascii="Times New Roman" w:hAnsi="Times New Roman" w:cs="Times New Roman"/>
+                <w:sz w:val="24"/>
+                <w:szCs w:val="24"/>
+              </w:rPr>
+            </w:pPr>
+            <w:r>
+              <w:rPr>
+                <w:rFonts w:ascii="Times New Roman" w:hAnsi="Times New Roman" w:cs="Times New Roman"/>
+                <w:sz w:val="24"/>
+                <w:szCs w:val="24"/>
+              </w:rPr>
+              <w:t>Floating Point Unit Width</w:t>
+            </w:r>
+          </w:p>
+        </w:tc>
+        <w:tc>
+          <w:tcPr>
+            <w:tcW w:w="3457" w:type="dxa"/>
+          </w:tcPr>
+          <w:p>
+            <w:pPr>
+              <w:rPr>
+                <w:rFonts w:ascii="Times New Roman" w:hAnsi="Times New Roman" w:cs="Times New Roman"/>
+                <w:sz w:val="24"/>
+                <w:szCs w:val="24"/>
+              </w:rPr>
+            </w:pPr>
+            <w:r>
+              <w:rPr>
+                <w:rFonts w:ascii="Times New Roman" w:hAnsi="Times New Roman" w:cs="Times New Roman"/>
+                <w:sz w:val="24"/>
+                <w:szCs w:val="24"/>
+              </w:rPr>
+              <w:t xml:space="preserve">Value = </w:t>
+            </w:r>
+            <w:r>
+              <w:rPr>
+                <w:rFonts w:ascii="Times New Roman" w:hAnsi="Times New Roman" w:cs="Times New Roman"/>
+                <w:sz w:val="24"/>
+                <w:szCs w:val="24"/>
+              </w:rPr>
+              <w:t>0</w:t>
+            </w:r>
+          </w:p>
+          <w:p>
+            <w:pPr>
+              <w:rPr>
+                <w:rFonts w:ascii="Times New Roman" w:hAnsi="Times New Roman" w:cs="Times New Roman"/>
+                <w:sz w:val="24"/>
+                <w:szCs w:val="24"/>
+              </w:rPr>
+            </w:pPr>
+            <w:r>
+              <w:rPr>
+                <w:rFonts w:ascii="Times New Roman" w:hAnsi="Times New Roman" w:cs="Times New Roman"/>
+                <w:sz w:val="24"/>
+                <w:szCs w:val="24"/>
+              </w:rPr>
+              <w:t>Why =</w:t>
+            </w:r>
+          </w:p>
+        </w:tc>
+        <w:tc>
+          <w:tcPr>
+            <w:tcW w:w="3429" w:type="dxa"/>
+          </w:tcPr>
+          <w:p>
+            <w:pPr>
+              <w:rPr>
+                <w:rFonts w:ascii="Times New Roman" w:hAnsi="Times New Roman" w:cs="Times New Roman"/>
+                <w:sz w:val="24"/>
+                <w:szCs w:val="24"/>
+              </w:rPr>
+            </w:pPr>
+            <w:r>
+              <w:rPr>
+                <w:rFonts w:ascii="Times New Roman" w:hAnsi="Times New Roman" w:cs="Times New Roman"/>
+                <w:sz w:val="24"/>
+                <w:szCs w:val="24"/>
+              </w:rPr>
+              <w:t xml:space="preserve">Value = </w:t>
+            </w:r>
+            <w:r>
+              <w:rPr>
+                <w:rFonts w:ascii="Times New Roman" w:hAnsi="Times New Roman" w:cs="Times New Roman"/>
+                <w:sz w:val="24"/>
+                <w:szCs w:val="24"/>
+              </w:rPr>
+              <w:t>0</w:t>
+            </w:r>
+          </w:p>
+          <w:p>
+            <w:pPr>
+              <w:rPr>
+                <w:rFonts w:ascii="Times New Roman" w:hAnsi="Times New Roman" w:cs="Times New Roman"/>
+                <w:sz w:val="24"/>
+                <w:szCs w:val="24"/>
+              </w:rPr>
+            </w:pPr>
+            <w:r>
+              <w:rPr>
+                <w:rFonts w:ascii="Times New Roman" w:hAnsi="Times New Roman" w:cs="Times New Roman"/>
+                <w:sz w:val="24"/>
+                <w:szCs w:val="24"/>
+              </w:rPr>
+              <w:t>Why =</w:t>
+            </w:r>
+          </w:p>
+        </w:tc>
+      </w:tr>
+      <w:tr>
+        <w:tc>
+          <w:tcPr>
+            <w:tcW w:w="2478" w:type="dxa"/>
+          </w:tcPr>
+          <w:p>
+            <w:pPr>
+              <w:rPr>
+                <w:rFonts w:ascii="Times New Roman" w:hAnsi="Times New Roman" w:cs="Times New Roman"/>
+                <w:sz w:val="24"/>
+                <w:szCs w:val="24"/>
+              </w:rPr>
+            </w:pPr>
+            <w:r>
+              <w:rPr>
+                <w:rFonts w:ascii="Times New Roman" w:hAnsi="Times New Roman" w:cs="Times New Roman"/>
+                <w:sz w:val="24"/>
+                <w:szCs w:val="24"/>
+              </w:rPr>
+              <w:t>Branch Predictor Choice</w:t>
+            </w:r>
+          </w:p>
+        </w:tc>
+        <w:tc>
+          <w:tcPr>
+            <w:tcW w:w="3457" w:type="dxa"/>
+          </w:tcPr>
+          <w:p>
+            <w:pPr>
+              <w:rPr>
+                <w:rFonts w:ascii="Times New Roman" w:hAnsi="Times New Roman" w:cs="Times New Roman"/>
+                <w:sz w:val="24"/>
+                <w:szCs w:val="24"/>
+              </w:rPr>
+            </w:pPr>
+            <w:r>
+              <w:rPr>
+                <w:rFonts w:ascii="Times New Roman" w:hAnsi="Times New Roman" w:cs="Times New Roman"/>
+                <w:sz w:val="24"/>
+                <w:szCs w:val="24"/>
+              </w:rPr>
+              <w:t xml:space="preserve">Value = </w:t>
+            </w:r>
+            <w:r>
+              <w:rPr>
+                <w:rFonts w:ascii="Times New Roman" w:hAnsi="Times New Roman" w:cs="Times New Roman"/>
+                <w:sz w:val="24"/>
+                <w:szCs w:val="24"/>
+              </w:rPr>
+              <w:t>4</w:t>
+            </w:r>
+          </w:p>
+          <w:p>
+            <w:pPr>
+              <w:rPr>
+                <w:rFonts w:ascii="Times New Roman" w:hAnsi="Times New Roman" w:cs="Times New Roman"/>
+                <w:sz w:val="24"/>
+                <w:szCs w:val="24"/>
+              </w:rPr>
+            </w:pPr>
+            <w:r>
+              <w:rPr>
+                <w:rFonts w:ascii="Times New Roman" w:hAnsi="Times New Roman" w:cs="Times New Roman"/>
+                <w:sz w:val="24"/>
+                <w:szCs w:val="24"/>
+              </w:rPr>
+              <w:t>Why =</w:t>
+            </w:r>
+          </w:p>
+        </w:tc>
+        <w:tc>
+          <w:tcPr>
+            <w:tcW w:w="3429" w:type="dxa"/>
+          </w:tcPr>
+          <w:p>
+            <w:pPr>
+              <w:rPr>
+                <w:rFonts w:ascii="Times New Roman" w:hAnsi="Times New Roman" w:cs="Times New Roman"/>
+                <w:sz w:val="24"/>
+                <w:szCs w:val="24"/>
+              </w:rPr>
+            </w:pPr>
+            <w:r>
+              <w:rPr>
+                <w:rFonts w:ascii="Times New Roman" w:hAnsi="Times New Roman" w:cs="Times New Roman"/>
+                <w:sz w:val="24"/>
+                <w:szCs w:val="24"/>
+              </w:rPr>
+              <w:t xml:space="preserve">Value = </w:t>
+            </w:r>
+            <w:r>
+              <w:rPr>
+                <w:rFonts w:ascii="Times New Roman" w:hAnsi="Times New Roman" w:cs="Times New Roman"/>
+                <w:sz w:val="24"/>
+                <w:szCs w:val="24"/>
+              </w:rPr>
+              <w:t>4</w:t>
+            </w:r>
+          </w:p>
+          <w:p>
+            <w:pPr>
+              <w:rPr>
+                <w:rFonts w:ascii="Times New Roman" w:hAnsi="Times New Roman" w:cs="Times New Roman"/>
+                <w:sz w:val="24"/>
+                <w:szCs w:val="24"/>
+              </w:rPr>
+            </w:pPr>
+            <w:r>
+              <w:rPr>
+                <w:rFonts w:ascii="Times New Roman" w:hAnsi="Times New Roman" w:cs="Times New Roman"/>
+                <w:sz w:val="24"/>
+                <w:szCs w:val="24"/>
+              </w:rPr>
+              <w:t>Why =</w:t>
+            </w:r>
+          </w:p>
+        </w:tc>
+      </w:tr>
+      <w:tr>
+        <w:tc>
+          <w:tcPr>
+            <w:tcW w:w="2478" w:type="dxa"/>
+          </w:tcPr>
+          <w:p>
+            <w:pPr>
+              <w:rPr>
+                <w:rFonts w:ascii="Times New Roman" w:hAnsi="Times New Roman" w:cs="Times New Roman"/>
+                <w:sz w:val="24"/>
+                <w:szCs w:val="24"/>
+              </w:rPr>
+            </w:pPr>
+            <w:r>
+              <w:rPr>
+                <w:rFonts w:ascii="Times New Roman" w:hAnsi="Times New Roman" w:cs="Times New Roman"/>
+                <w:sz w:val="24"/>
+                <w:szCs w:val="24"/>
+              </w:rPr>
+              <w:t>Return Address Stack Size</w:t>
+            </w:r>
+          </w:p>
+        </w:tc>
+        <w:tc>
+          <w:tcPr>
+            <w:tcW w:w="3457" w:type="dxa"/>
+          </w:tcPr>
+          <w:p>
+            <w:pPr>
+              <w:rPr>
+                <w:rFonts w:ascii="Times New Roman" w:hAnsi="Times New Roman" w:cs="Times New Roman"/>
+                <w:sz w:val="24"/>
+                <w:szCs w:val="24"/>
+              </w:rPr>
+            </w:pPr>
+            <w:r>
+              <w:rPr>
+                <w:rFonts w:ascii="Times New Roman" w:hAnsi="Times New Roman" w:cs="Times New Roman"/>
+                <w:sz w:val="24"/>
+                <w:szCs w:val="24"/>
+              </w:rPr>
+              <w:t xml:space="preserve">Value = </w:t>
+            </w:r>
+            <w:r>
+              <w:rPr>
+                <w:rFonts w:ascii="Times New Roman" w:hAnsi="Times New Roman" w:cs="Times New Roman"/>
+                <w:sz w:val="24"/>
+                <w:szCs w:val="24"/>
+              </w:rPr>
+              <w:t>3</w:t>
+            </w:r>
+          </w:p>
+          <w:p>
+            <w:pPr>
+              <w:rPr>
+                <w:rFonts w:ascii="Times New Roman" w:hAnsi="Times New Roman" w:cs="Times New Roman"/>
+                <w:sz w:val="24"/>
+                <w:szCs w:val="24"/>
+              </w:rPr>
+            </w:pPr>
+            <w:r>
+              <w:rPr>
+                <w:rFonts w:ascii="Times New Roman" w:hAnsi="Times New Roman" w:cs="Times New Roman"/>
+                <w:sz w:val="24"/>
+                <w:szCs w:val="24"/>
+              </w:rPr>
+              <w:t>Why =</w:t>
+            </w:r>
+          </w:p>
+        </w:tc>
+        <w:tc>
+          <w:tcPr>
+            <w:tcW w:w="3429" w:type="dxa"/>
+          </w:tcPr>
+          <w:p>
+            <w:pPr>
+              <w:rPr>
+                <w:rFonts w:ascii="Times New Roman" w:hAnsi="Times New Roman" w:cs="Times New Roman"/>
+                <w:sz w:val="24"/>
+                <w:szCs w:val="24"/>
+              </w:rPr>
+            </w:pPr>
+            <w:r>
+              <w:rPr>
+                <w:rFonts w:ascii="Times New Roman" w:hAnsi="Times New Roman" w:cs="Times New Roman"/>
+                <w:sz w:val="24"/>
+                <w:szCs w:val="24"/>
+              </w:rPr>
+              <w:t xml:space="preserve">Value = </w:t>
+            </w:r>
+            <w:r>
+              <w:rPr>
+                <w:rFonts w:ascii="Times New Roman" w:hAnsi="Times New Roman" w:cs="Times New Roman"/>
+                <w:sz w:val="24"/>
+                <w:szCs w:val="24"/>
+              </w:rPr>
+              <w:t>3</w:t>
+            </w:r>
+          </w:p>
+          <w:p>
+            <w:pPr>
+              <w:rPr>
+                <w:rFonts w:ascii="Times New Roman" w:hAnsi="Times New Roman" w:cs="Times New Roman"/>
+                <w:sz w:val="24"/>
+                <w:szCs w:val="24"/>
+              </w:rPr>
+            </w:pPr>
+            <w:r>
+              <w:rPr>
+                <w:rFonts w:ascii="Times New Roman" w:hAnsi="Times New Roman" w:cs="Times New Roman"/>
+                <w:sz w:val="24"/>
+                <w:szCs w:val="24"/>
+              </w:rPr>
+              <w:t>Why =</w:t>
+            </w:r>
+          </w:p>
+        </w:tc>
+      </w:tr>
+      <w:tr>
+        <w:tc>
+          <w:tcPr>
+            <w:tcW w:w="2478" w:type="dxa"/>
+          </w:tcPr>
+          <w:p>
+            <w:pPr>
+              <w:rPr>
+                <w:rFonts w:ascii="Times New Roman" w:hAnsi="Times New Roman" w:cs="Times New Roman"/>
+                <w:sz w:val="24"/>
+                <w:szCs w:val="24"/>
+              </w:rPr>
+            </w:pPr>
+            <w:r>
+              <w:rPr>
+                <w:rFonts w:ascii="Times New Roman" w:hAnsi="Times New Roman" w:cs="Times New Roman"/>
+                <w:sz w:val="24"/>
+                <w:szCs w:val="24"/>
+              </w:rPr>
+              <w:t>Branch Target Buffer</w:t>
+            </w:r>
+          </w:p>
+        </w:tc>
+        <w:tc>
+          <w:tcPr>
+            <w:tcW w:w="3457" w:type="dxa"/>
+          </w:tcPr>
+          <w:p>
+            <w:pPr>
+              <w:rPr>
+                <w:rFonts w:ascii="Times New Roman" w:hAnsi="Times New Roman" w:cs="Times New Roman"/>
+                <w:sz w:val="24"/>
+                <w:szCs w:val="24"/>
+              </w:rPr>
+            </w:pPr>
+            <w:r>
+              <w:rPr>
+                <w:rFonts w:ascii="Times New Roman" w:hAnsi="Times New Roman" w:cs="Times New Roman"/>
+                <w:sz w:val="24"/>
+                <w:szCs w:val="24"/>
+              </w:rPr>
+              <w:t xml:space="preserve">Value = </w:t>
+            </w:r>
+            <w:r>
+              <w:rPr>
+                <w:rFonts w:ascii="Times New Roman" w:hAnsi="Times New Roman" w:cs="Times New Roman"/>
+                <w:sz w:val="24"/>
+                <w:szCs w:val="24"/>
+              </w:rPr>
+              <w:t>0</w:t>
+            </w:r>
+          </w:p>
+          <w:p>
+            <w:pPr>
+              <w:rPr>
+                <w:rFonts w:ascii="Times New Roman" w:hAnsi="Times New Roman" w:cs="Times New Roman"/>
+                <w:sz w:val="24"/>
+                <w:szCs w:val="24"/>
+              </w:rPr>
+            </w:pPr>
+            <w:r>
+              <w:rPr>
+                <w:rFonts w:ascii="Times New Roman" w:hAnsi="Times New Roman" w:cs="Times New Roman"/>
+                <w:sz w:val="24"/>
+                <w:szCs w:val="24"/>
+              </w:rPr>
+              <w:t>Why =</w:t>
+            </w:r>
+          </w:p>
+        </w:tc>
+        <w:tc>
+          <w:tcPr>
+            <w:tcW w:w="3429" w:type="dxa"/>
+          </w:tcPr>
+          <w:p>
+            <w:pPr>
+              <w:rPr>
+                <w:rFonts w:ascii="Times New Roman" w:hAnsi="Times New Roman" w:cs="Times New Roman"/>
+                <w:sz w:val="24"/>
+                <w:szCs w:val="24"/>
+              </w:rPr>
+            </w:pPr>
+            <w:r>
+              <w:rPr>
+                <w:rFonts w:ascii="Times New Roman" w:hAnsi="Times New Roman" w:cs="Times New Roman"/>
+                <w:sz w:val="24"/>
+                <w:szCs w:val="24"/>
+              </w:rPr>
+              <w:t xml:space="preserve">Value = </w:t>
+            </w:r>
+            <w:r>
+              <w:rPr>
+                <w:rFonts w:ascii="Times New Roman" w:hAnsi="Times New Roman" w:cs="Times New Roman"/>
+                <w:sz w:val="24"/>
+                <w:szCs w:val="24"/>
+              </w:rPr>
+              <w:t>0</w:t>
+            </w:r>
+          </w:p>
+          <w:p>
+            <w:pPr>
+              <w:rPr>
+                <w:rFonts w:ascii="Times New Roman" w:hAnsi="Times New Roman" w:cs="Times New Roman"/>
+                <w:sz w:val="24"/>
+                <w:szCs w:val="24"/>
+              </w:rPr>
+            </w:pPr>
+            <w:r>
+              <w:rPr>
+                <w:rFonts w:ascii="Times New Roman" w:hAnsi="Times New Roman" w:cs="Times New Roman"/>
+                <w:sz w:val="24"/>
+                <w:szCs w:val="24"/>
+              </w:rPr>
+              <w:t>Why =</w:t>
+            </w:r>
+          </w:p>
+        </w:tc>
+      </w:tr>
+      <w:tr>
+        <w:tc>
+          <w:tcPr>
+            <w:tcW w:w="2478" w:type="dxa"/>
+          </w:tcPr>
+          <w:p>
+            <w:pPr>
+              <w:rPr>
+                <w:rFonts w:ascii="Times New Roman" w:hAnsi="Times New Roman" w:cs="Times New Roman"/>
+                <w:sz w:val="24"/>
+                <w:szCs w:val="24"/>
+              </w:rPr>
+            </w:pPr>
+            <w:r>
+              <w:rPr>
+                <w:rFonts w:ascii="Times New Roman" w:hAnsi="Times New Roman" w:cs="Times New Roman"/>
+                <w:sz w:val="24"/>
+                <w:szCs w:val="24"/>
+              </w:rPr>
+              <w:t>L1 D$ Latency</w:t>
+            </w:r>
+          </w:p>
+        </w:tc>
+        <w:tc>
+          <w:tcPr>
+            <w:tcW w:w="3457" w:type="dxa"/>
+          </w:tcPr>
+          <w:p>
+            <w:pPr>
+              <w:rPr>
+                <w:rFonts w:ascii="Times New Roman" w:hAnsi="Times New Roman" w:cs="Times New Roman"/>
+                <w:sz w:val="24"/>
+                <w:szCs w:val="24"/>
+              </w:rPr>
+            </w:pPr>
+            <w:r>
+              <w:rPr>
+                <w:rFonts w:ascii="Times New Roman" w:hAnsi="Times New Roman" w:cs="Times New Roman"/>
+                <w:sz w:val="24"/>
+                <w:szCs w:val="24"/>
+              </w:rPr>
+              <w:t xml:space="preserve">Value = </w:t>
+            </w:r>
+            <w:r>
+              <w:rPr>
+                <w:rFonts w:ascii="Times New Roman" w:hAnsi="Times New Roman" w:cs="Times New Roman"/>
+                <w:sz w:val="24"/>
+                <w:szCs w:val="24"/>
+              </w:rPr>
+              <w:t>1</w:t>
+            </w:r>
+          </w:p>
+          <w:p>
+            <w:pPr>
+              <w:rPr>
+                <w:rFonts w:ascii="Times New Roman" w:hAnsi="Times New Roman" w:cs="Times New Roman"/>
+                <w:sz w:val="24"/>
+                <w:szCs w:val="24"/>
+              </w:rPr>
+            </w:pPr>
+            <w:r>
+              <w:rPr>
+                <w:rFonts w:ascii="Times New Roman" w:hAnsi="Times New Roman" w:cs="Times New Roman"/>
+                <w:sz w:val="24"/>
+                <w:szCs w:val="24"/>
+              </w:rPr>
+              <w:t>Why =</w:t>
+            </w:r>
+          </w:p>
+        </w:tc>
+        <w:tc>
+          <w:tcPr>
+            <w:tcW w:w="3429" w:type="dxa"/>
+          </w:tcPr>
+          <w:p>
+            <w:pPr>
+              <w:rPr>
+                <w:rFonts w:ascii="Times New Roman" w:hAnsi="Times New Roman" w:cs="Times New Roman"/>
+                <w:sz w:val="24"/>
+                <w:szCs w:val="24"/>
+              </w:rPr>
+            </w:pPr>
+            <w:r>
+              <w:rPr>
+                <w:rFonts w:ascii="Times New Roman" w:hAnsi="Times New Roman" w:cs="Times New Roman"/>
+                <w:sz w:val="24"/>
+                <w:szCs w:val="24"/>
+              </w:rPr>
+              <w:t xml:space="preserve">Value = </w:t>
+            </w:r>
+            <w:r>
+              <w:rPr>
+                <w:rFonts w:ascii="Times New Roman" w:hAnsi="Times New Roman" w:cs="Times New Roman"/>
+                <w:sz w:val="24"/>
+                <w:szCs w:val="24"/>
+              </w:rPr>
+              <w:t>1</w:t>
+            </w:r>
+          </w:p>
+          <w:p>
+            <w:pPr>
+              <w:rPr>
+                <w:rFonts w:ascii="Times New Roman" w:hAnsi="Times New Roman" w:cs="Times New Roman"/>
+                <w:sz w:val="24"/>
+                <w:szCs w:val="24"/>
+              </w:rPr>
+            </w:pPr>
+            <w:r>
+              <w:rPr>
+                <w:rFonts w:ascii="Times New Roman" w:hAnsi="Times New Roman" w:cs="Times New Roman"/>
+                <w:sz w:val="24"/>
+                <w:szCs w:val="24"/>
+              </w:rPr>
+              <w:t>Why =</w:t>
+            </w:r>
+          </w:p>
+        </w:tc>
+      </w:tr>
+      <w:tr>
+        <w:tc>
+          <w:tcPr>
+            <w:tcW w:w="2478" w:type="dxa"/>
+          </w:tcPr>
+          <w:p>
+            <w:pPr>
+              <w:rPr>
+                <w:rFonts w:ascii="Times New Roman" w:hAnsi="Times New Roman" w:cs="Times New Roman"/>
+                <w:sz w:val="24"/>
+                <w:szCs w:val="24"/>
+              </w:rPr>
+            </w:pPr>
+            <w:r>
+              <w:rPr>
+                <w:rFonts w:ascii="Times New Roman" w:hAnsi="Times New Roman" w:cs="Times New Roman"/>
+                <w:sz w:val="24"/>
+                <w:szCs w:val="24"/>
+              </w:rPr>
+              <w:t>L1 I$ Latency</w:t>
+            </w:r>
+          </w:p>
+        </w:tc>
+        <w:tc>
+          <w:tcPr>
+            <w:tcW w:w="3457" w:type="dxa"/>
+          </w:tcPr>
+          <w:p>
+            <w:pPr>
+              <w:rPr>
+                <w:rFonts w:ascii="Times New Roman" w:hAnsi="Times New Roman" w:cs="Times New Roman"/>
+                <w:sz w:val="24"/>
+                <w:szCs w:val="24"/>
+              </w:rPr>
+            </w:pPr>
+            <w:r>
+              <w:rPr>
+                <w:rFonts w:ascii="Times New Roman" w:hAnsi="Times New Roman" w:cs="Times New Roman"/>
+                <w:sz w:val="24"/>
+                <w:szCs w:val="24"/>
+              </w:rPr>
+              <w:t xml:space="preserve">Value = </w:t>
+            </w:r>
+            <w:r>
+              <w:rPr>
+                <w:rFonts w:ascii="Times New Roman" w:hAnsi="Times New Roman" w:cs="Times New Roman"/>
+                <w:sz w:val="24"/>
+                <w:szCs w:val="24"/>
+              </w:rPr>
+              <w:t>5</w:t>
+            </w:r>
+          </w:p>
+          <w:p>
+            <w:pPr>
+              <w:rPr>
+                <w:rFonts w:ascii="Times New Roman" w:hAnsi="Times New Roman" w:cs="Times New Roman"/>
+                <w:sz w:val="24"/>
+                <w:szCs w:val="24"/>
+              </w:rPr>
+            </w:pPr>
+            <w:r>
+              <w:rPr>
+                <w:rFonts w:ascii="Times New Roman" w:hAnsi="Times New Roman" w:cs="Times New Roman"/>
+                <w:sz w:val="24"/>
+                <w:szCs w:val="24"/>
+              </w:rPr>
+              <w:t>Why =</w:t>
+            </w:r>
+          </w:p>
+        </w:tc>
+        <w:tc>
+          <w:tcPr>
+            <w:tcW w:w="3429" w:type="dxa"/>
+          </w:tcPr>
+          <w:p>
+            <w:pPr>
+              <w:rPr>
+                <w:rFonts w:ascii="Times New Roman" w:hAnsi="Times New Roman" w:cs="Times New Roman"/>
+                <w:sz w:val="24"/>
+                <w:szCs w:val="24"/>
+              </w:rPr>
+            </w:pPr>
+            <w:r>
+              <w:rPr>
+                <w:rFonts w:ascii="Times New Roman" w:hAnsi="Times New Roman" w:cs="Times New Roman"/>
+                <w:sz w:val="24"/>
+                <w:szCs w:val="24"/>
+              </w:rPr>
+              <w:t xml:space="preserve">Value = </w:t>
+            </w:r>
+            <w:r>
+              <w:rPr>
+                <w:rFonts w:ascii="Times New Roman" w:hAnsi="Times New Roman" w:cs="Times New Roman"/>
+                <w:sz w:val="24"/>
+                <w:szCs w:val="24"/>
+              </w:rPr>
+              <w:t>4</w:t>
+            </w:r>
+          </w:p>
+          <w:p>
+            <w:pPr>
+              <w:rPr>
+                <w:rFonts w:ascii="Times New Roman" w:hAnsi="Times New Roman" w:cs="Times New Roman"/>
+                <w:sz w:val="24"/>
+                <w:szCs w:val="24"/>
+              </w:rPr>
+            </w:pPr>
+            <w:r>
+              <w:rPr>
+                <w:rFonts w:ascii="Times New Roman" w:hAnsi="Times New Roman" w:cs="Times New Roman"/>
+                <w:sz w:val="24"/>
+                <w:szCs w:val="24"/>
+              </w:rPr>
+              <w:t>Why =</w:t>
+            </w:r>
+          </w:p>
+        </w:tc>
+      </w:tr>
+      <w:tr>
+        <w:tc>
+          <w:tcPr>
+            <w:tcW w:w="2478" w:type="dxa"/>
+          </w:tcPr>
+          <w:p>
+            <w:pPr>
+              <w:rPr>
+                <w:rFonts w:ascii="Times New Roman" w:hAnsi="Times New Roman" w:cs="Times New Roman"/>
+                <w:sz w:val="24"/>
+                <w:szCs w:val="24"/>
+              </w:rPr>
+            </w:pPr>
+            <w:r>
+              <w:rPr>
+                <w:rFonts w:ascii="Times New Roman" w:hAnsi="Times New Roman" w:cs="Times New Roman"/>
+                <w:sz w:val="24"/>
+                <w:szCs w:val="24"/>
+              </w:rPr>
+              <w:t>Unified L2 Latency</w:t>
+            </w:r>
+          </w:p>
+        </w:tc>
+        <w:tc>
+          <w:tcPr>
+            <w:tcW w:w="3457" w:type="dxa"/>
+          </w:tcPr>
+          <w:p>
+            <w:pPr>
+              <w:rPr>
+                <w:rFonts w:ascii="Times New Roman" w:hAnsi="Times New Roman" w:cs="Times New Roman"/>
+                <w:sz w:val="24"/>
+                <w:szCs w:val="24"/>
+              </w:rPr>
+            </w:pPr>
+            <w:r>
+              <w:rPr>
+                <w:rFonts w:ascii="Times New Roman" w:hAnsi="Times New Roman" w:cs="Times New Roman"/>
+                <w:sz w:val="24"/>
+                <w:szCs w:val="24"/>
+              </w:rPr>
+              <w:t xml:space="preserve">Value = </w:t>
+            </w:r>
+            <w:r>
+              <w:rPr>
+                <w:rFonts w:ascii="Times New Roman" w:hAnsi="Times New Roman" w:cs="Times New Roman"/>
+                <w:sz w:val="24"/>
+                <w:szCs w:val="24"/>
+              </w:rPr>
+              <w:t>4</w:t>
+            </w:r>
+          </w:p>
+          <w:p>
+            <w:pPr>
+              <w:rPr>
+                <w:rFonts w:ascii="Times New Roman" w:hAnsi="Times New Roman" w:cs="Times New Roman"/>
+                <w:sz w:val="24"/>
+                <w:szCs w:val="24"/>
+              </w:rPr>
+            </w:pPr>
+            <w:r>
+              <w:rPr>
+                <w:rFonts w:ascii="Times New Roman" w:hAnsi="Times New Roman" w:cs="Times New Roman"/>
+                <w:sz w:val="24"/>
+                <w:szCs w:val="24"/>
+              </w:rPr>
+              <w:t>Why =</w:t>
+            </w:r>
+          </w:p>
+        </w:tc>
+        <w:tc>
+          <w:tcPr>
+            <w:tcW w:w="3429" w:type="dxa"/>
+          </w:tcPr>
+          <w:p>
+            <w:pPr>
+              <w:rPr>
+                <w:rFonts w:ascii="Times New Roman" w:hAnsi="Times New Roman" w:cs="Times New Roman"/>
+                <w:sz w:val="24"/>
+                <w:szCs w:val="24"/>
+              </w:rPr>
+            </w:pPr>
+            <w:r>
+              <w:rPr>
+                <w:rFonts w:ascii="Times New Roman" w:hAnsi="Times New Roman" w:cs="Times New Roman"/>
+                <w:sz w:val="24"/>
+                <w:szCs w:val="24"/>
+              </w:rPr>
+              <w:t xml:space="preserve">Value = </w:t>
+            </w:r>
+            <w:r>
+              <w:rPr>
+                <w:rFonts w:ascii="Times New Roman" w:hAnsi="Times New Roman" w:cs="Times New Roman"/>
+                <w:sz w:val="24"/>
+                <w:szCs w:val="24"/>
+              </w:rPr>
+              <w:t>3</w:t>
+            </w:r>
+          </w:p>
+          <w:p>
+            <w:pPr>
+              <w:rPr>
+                <w:rFonts w:ascii="Times New Roman" w:hAnsi="Times New Roman" w:cs="Times New Roman"/>
+                <w:sz w:val="24"/>
+                <w:szCs w:val="24"/>
+              </w:rPr>
+            </w:pPr>
+            <w:r>
+              <w:rPr>
+                <w:rFonts w:ascii="Times New Roman" w:hAnsi="Times New Roman" w:cs="Times New Roman"/>
+                <w:sz w:val="24"/>
+                <w:szCs w:val="24"/>
+              </w:rPr>
+              <w:t>Why =</w:t>
+            </w:r>
+          </w:p>
+        </w:tc>
+      </w:tr>
+    </w:tbl>
     <w:p>
       <w:pPr>
         <w:spacing w:after="0" w:line="240" w:lineRule="auto"/>
@@ -3386,7 +5552,6 @@
           <w:sz w:val="24"/>
           <w:szCs w:val="24"/>
         </w:rPr>
-        <w:lastRenderedPageBreak/>
         <w:t>Plots as defined below.</w:t>
       </w:r>
     </w:p>

</xml_diff>

<commit_message>
Updated tables, Q1 & Q6
</commit_message>
<xml_diff>
--- a/Project 1.docx
+++ b/Project 1.docx
@@ -87,11 +87,6 @@
     </w:p>
     <w:p>
       <w:pPr>
-        <w:pStyle w:val="ListParagraph"/>
-        <w:numPr>
-          <w:ilvl w:val="0"/>
-          <w:numId w:val="4"/>
-        </w:numPr>
         <w:spacing w:after="0" w:line="240" w:lineRule="auto"/>
         <w:rPr>
           <w:rFonts w:ascii="Times New Roman" w:hAnsi="Times New Roman" w:cs="Times New Roman"/>
@@ -105,23 +100,208 @@
           <w:sz w:val="24"/>
           <w:szCs w:val="24"/>
         </w:rPr>
-        <w:t>Can test the components of the architecture without building the components</w:t>
+        <w:t xml:space="preserve">SimpleScalar provides a </w:t>
       </w:r>
-    </w:p>
-    <w:p>
-      <w:pPr>
-        <w:pStyle w:val="ListParagraph"/>
-        <w:numPr>
-          <w:ilvl w:val="0"/>
-          <w:numId w:val="4"/>
-        </w:numPr>
-        <w:spacing w:after="0" w:line="240" w:lineRule="auto"/>
-        <w:rPr>
-          <w:rFonts w:ascii="Times New Roman" w:hAnsi="Times New Roman" w:cs="Times New Roman"/>
-          <w:sz w:val="24"/>
-          <w:szCs w:val="24"/>
-        </w:rPr>
-      </w:pPr>
+      <w:r>
+        <w:rPr>
+          <w:rFonts w:ascii="Times New Roman" w:hAnsi="Times New Roman" w:cs="Times New Roman"/>
+          <w:sz w:val="24"/>
+          <w:szCs w:val="24"/>
+        </w:rPr>
+        <w:t>model allowing</w:t>
+      </w:r>
+      <w:r>
+        <w:rPr>
+          <w:rFonts w:ascii="Times New Roman" w:hAnsi="Times New Roman" w:cs="Times New Roman"/>
+          <w:sz w:val="24"/>
+          <w:szCs w:val="24"/>
+        </w:rPr>
+        <w:t xml:space="preserve"> virtual testing of components </w:t>
+      </w:r>
+      <w:r>
+        <w:rPr>
+          <w:rFonts w:ascii="Times New Roman" w:hAnsi="Times New Roman" w:cs="Times New Roman"/>
+          <w:sz w:val="24"/>
+          <w:szCs w:val="24"/>
+        </w:rPr>
+        <w:t>(</w:t>
+      </w:r>
+      <w:r>
+        <w:rPr>
+          <w:rFonts w:ascii="Times New Roman" w:hAnsi="Times New Roman" w:cs="Times New Roman"/>
+          <w:sz w:val="24"/>
+          <w:szCs w:val="24"/>
+        </w:rPr>
+        <w:t>e.g.,</w:t>
+      </w:r>
+      <w:r>
+        <w:rPr>
+          <w:rFonts w:ascii="Times New Roman" w:hAnsi="Times New Roman" w:cs="Times New Roman"/>
+          <w:sz w:val="24"/>
+          <w:szCs w:val="24"/>
+        </w:rPr>
+        <w:t xml:space="preserve"> CPU, Caches, and Memory Hierarchies) </w:t>
+      </w:r>
+      <w:r>
+        <w:rPr>
+          <w:rFonts w:ascii="Times New Roman" w:hAnsi="Times New Roman" w:cs="Times New Roman"/>
+          <w:sz w:val="24"/>
+          <w:szCs w:val="24"/>
+        </w:rPr>
+        <w:t xml:space="preserve">within an architecture </w:t>
+      </w:r>
+      <w:r>
+        <w:rPr>
+          <w:rFonts w:ascii="Times New Roman" w:hAnsi="Times New Roman" w:cs="Times New Roman"/>
+          <w:sz w:val="24"/>
+          <w:szCs w:val="24"/>
+        </w:rPr>
+        <w:t>to maximize performance</w:t>
+      </w:r>
+      <w:r>
+        <w:rPr>
+          <w:rFonts w:ascii="Times New Roman" w:hAnsi="Times New Roman" w:cs="Times New Roman"/>
+          <w:sz w:val="24"/>
+          <w:szCs w:val="24"/>
+        </w:rPr>
+        <w:t xml:space="preserve"> based on criteria</w:t>
+      </w:r>
+      <w:r>
+        <w:rPr>
+          <w:rFonts w:ascii="Times New Roman" w:hAnsi="Times New Roman" w:cs="Times New Roman"/>
+          <w:sz w:val="24"/>
+          <w:szCs w:val="24"/>
+        </w:rPr>
+        <w:t>.</w:t>
+      </w:r>
+      <w:r>
+        <w:rPr>
+          <w:rFonts w:ascii="Times New Roman" w:hAnsi="Times New Roman" w:cs="Times New Roman"/>
+          <w:sz w:val="24"/>
+          <w:szCs w:val="24"/>
+        </w:rPr>
+        <w:t xml:space="preserve"> Design space exploration is facilitated by given constraints about component parameters (e.g., sizes and associativity for caches) being used in conjunction with </w:t>
+      </w:r>
+      <w:r>
+        <w:rPr>
+          <w:rFonts w:ascii="Times New Roman" w:hAnsi="Times New Roman" w:cs="Times New Roman"/>
+          <w:sz w:val="24"/>
+          <w:szCs w:val="24"/>
+        </w:rPr>
+        <w:t>logical decision parameters (</w:t>
+      </w:r>
+      <w:r>
+        <w:rPr>
+          <w:rFonts w:ascii="Times New Roman" w:hAnsi="Times New Roman" w:cs="Times New Roman"/>
+          <w:sz w:val="24"/>
+          <w:szCs w:val="24"/>
+        </w:rPr>
+        <w:t xml:space="preserve">e.g., </w:t>
+      </w:r>
+      <w:r>
+        <w:rPr>
+          <w:rFonts w:ascii="Times New Roman" w:hAnsi="Times New Roman" w:cs="Times New Roman"/>
+          <w:sz w:val="24"/>
+          <w:szCs w:val="24"/>
+        </w:rPr>
+        <w:t>scheduling format and replacement polic</w:t>
+      </w:r>
+      <w:r>
+        <w:rPr>
+          <w:rFonts w:ascii="Times New Roman" w:hAnsi="Times New Roman" w:cs="Times New Roman"/>
+          <w:sz w:val="24"/>
+          <w:szCs w:val="24"/>
+        </w:rPr>
+        <w:t>ies</w:t>
+      </w:r>
+      <w:r>
+        <w:rPr>
+          <w:rFonts w:ascii="Times New Roman" w:hAnsi="Times New Roman" w:cs="Times New Roman"/>
+          <w:sz w:val="24"/>
+          <w:szCs w:val="24"/>
+        </w:rPr>
+        <w:t>) t</w:t>
+      </w:r>
+      <w:r>
+        <w:rPr>
+          <w:rFonts w:ascii="Times New Roman" w:hAnsi="Times New Roman" w:cs="Times New Roman"/>
+          <w:sz w:val="24"/>
+          <w:szCs w:val="24"/>
+        </w:rPr>
+        <w:t xml:space="preserve">o </w:t>
+      </w:r>
+      <w:r>
+        <w:rPr>
+          <w:rFonts w:ascii="Times New Roman" w:hAnsi="Times New Roman" w:cs="Times New Roman"/>
+          <w:sz w:val="24"/>
+          <w:szCs w:val="24"/>
+        </w:rPr>
+        <w:t xml:space="preserve">determine the workflow for an optimized framework. </w:t>
+      </w:r>
+      <w:r>
+        <w:rPr>
+          <w:rFonts w:ascii="Times New Roman" w:hAnsi="Times New Roman" w:cs="Times New Roman"/>
+          <w:sz w:val="24"/>
+          <w:szCs w:val="24"/>
+        </w:rPr>
+        <w:t>These parameters are tested and calculated</w:t>
+      </w:r>
+      <w:r>
+        <w:rPr>
+          <w:rFonts w:ascii="Times New Roman" w:hAnsi="Times New Roman" w:cs="Times New Roman"/>
+          <w:sz w:val="24"/>
+          <w:szCs w:val="24"/>
+        </w:rPr>
+        <w:t xml:space="preserve"> in a</w:t>
+      </w:r>
+      <w:r>
+        <w:rPr>
+          <w:rFonts w:ascii="Times New Roman" w:hAnsi="Times New Roman" w:cs="Times New Roman"/>
+          <w:sz w:val="24"/>
+          <w:szCs w:val="24"/>
+        </w:rPr>
+        <w:t xml:space="preserve"> defined</w:t>
+      </w:r>
+      <w:r>
+        <w:rPr>
+          <w:rFonts w:ascii="Times New Roman" w:hAnsi="Times New Roman" w:cs="Times New Roman"/>
+          <w:sz w:val="24"/>
+          <w:szCs w:val="24"/>
+        </w:rPr>
+        <w:t xml:space="preserve"> exploration order to fit </w:t>
+      </w:r>
+      <w:r>
+        <w:rPr>
+          <w:rFonts w:ascii="Times New Roman" w:hAnsi="Times New Roman" w:cs="Times New Roman"/>
+          <w:sz w:val="24"/>
+          <w:szCs w:val="24"/>
+        </w:rPr>
+        <w:t>specified</w:t>
+      </w:r>
+      <w:r>
+        <w:rPr>
+          <w:rFonts w:ascii="Times New Roman" w:hAnsi="Times New Roman" w:cs="Times New Roman"/>
+          <w:sz w:val="24"/>
+          <w:szCs w:val="24"/>
+        </w:rPr>
+        <w:t xml:space="preserve"> criteria </w:t>
+      </w:r>
+      <w:r>
+        <w:rPr>
+          <w:rFonts w:ascii="Times New Roman" w:hAnsi="Times New Roman" w:cs="Times New Roman"/>
+          <w:sz w:val="24"/>
+          <w:szCs w:val="24"/>
+        </w:rPr>
+        <w:t>(performance vs energy optimization)</w:t>
+      </w:r>
+      <w:r>
+        <w:rPr>
+          <w:rFonts w:ascii="Times New Roman" w:hAnsi="Times New Roman" w:cs="Times New Roman"/>
+          <w:sz w:val="24"/>
+          <w:szCs w:val="24"/>
+        </w:rPr>
+        <w:t>. Ultimately, the goal is to maximize the efficiency ratio of cache sizes to latency.</w:t>
+      </w:r>
     </w:p>
     <w:p>
       <w:pPr>
@@ -3217,7 +3397,6 @@
           <w:sz w:val="24"/>
           <w:szCs w:val="24"/>
         </w:rPr>
-        <w:lastRenderedPageBreak/>
         <w:t>Fill out the following table as detailed below.</w:t>
       </w:r>
     </w:p>
@@ -5722,6 +5901,16 @@
           </wp:inline>
         </w:drawing>
       </w:r>
+    </w:p>
+    <w:p>
+      <w:pPr>
+        <w:spacing w:after="0" w:line="240" w:lineRule="auto"/>
+        <w:rPr>
+          <w:rFonts w:ascii="Times New Roman" w:hAnsi="Times New Roman" w:cs="Times New Roman"/>
+          <w:sz w:val="24"/>
+          <w:szCs w:val="24"/>
+        </w:rPr>
+      </w:pPr>
       <w:r>
         <w:rPr>
           <w:rFonts w:ascii="Times New Roman" w:hAnsi="Times New Roman" w:cs="Times New Roman"/>
@@ -5882,7 +6071,15 @@
           <w:sz w:val="24"/>
           <w:szCs w:val="24"/>
         </w:rPr>
-        <w:t>Two insights our group gained working on this project include:</w:t>
+        <w:t>SimpleScalar is a simulator for computer architectures that can emulate the performance of an architecture without having to build the physical chips or components. This virtualization facilitates the host machine to keep operating under its current architecture (e.g., x86) while simulating another ISA (e.g., MIPS). It can be similarly compared to how virtual machines allow different operating systems to run on top of another unrelated operating system. Given this description of the overbearing architecture, two</w:t>
+      </w:r>
+      <w:r>
+        <w:rPr>
+          <w:rFonts w:ascii="Times New Roman" w:hAnsi="Times New Roman" w:cs="Times New Roman"/>
+          <w:sz w:val="24"/>
+          <w:szCs w:val="24"/>
+        </w:rPr>
+        <w:t xml:space="preserve"> insights our group gained working on this project include:</w:t>
       </w:r>
     </w:p>
     <w:p>
@@ -5899,6 +6096,53 @@
           <w:szCs w:val="24"/>
         </w:rPr>
       </w:pPr>
+      <w:r>
+        <w:rPr>
+          <w:rFonts w:ascii="Times New Roman" w:hAnsi="Times New Roman" w:cs="Times New Roman"/>
+          <w:sz w:val="24"/>
+          <w:szCs w:val="24"/>
+        </w:rPr>
+        <w:t xml:space="preserve">The importance of </w:t>
+      </w:r>
+      <w:r>
+        <w:rPr>
+          <w:rFonts w:ascii="Times New Roman" w:hAnsi="Times New Roman" w:cs="Times New Roman"/>
+          <w:sz w:val="24"/>
+          <w:szCs w:val="24"/>
+        </w:rPr>
+        <w:t xml:space="preserve">virtualized </w:t>
+      </w:r>
+      <w:r>
+        <w:rPr>
+          <w:rFonts w:ascii="Times New Roman" w:hAnsi="Times New Roman" w:cs="Times New Roman"/>
+          <w:sz w:val="24"/>
+          <w:szCs w:val="24"/>
+        </w:rPr>
+        <w:t>simulator hardware components to save on R&amp;D costs and decrease dangers.</w:t>
+      </w:r>
+    </w:p>
+    <w:p>
+      <w:pPr>
+        <w:pStyle w:val="ListParagraph"/>
+        <w:numPr>
+          <w:ilvl w:val="0"/>
+          <w:numId w:val="3"/>
+        </w:numPr>
+        <w:spacing w:after="0" w:line="240" w:lineRule="auto"/>
+        <w:rPr>
+          <w:rFonts w:ascii="Times New Roman" w:hAnsi="Times New Roman" w:cs="Times New Roman"/>
+          <w:sz w:val="24"/>
+          <w:szCs w:val="24"/>
+        </w:rPr>
+      </w:pPr>
+      <w:r>
+        <w:rPr>
+          <w:rFonts w:ascii="Times New Roman" w:hAnsi="Times New Roman" w:cs="Times New Roman"/>
+          <w:sz w:val="24"/>
+          <w:szCs w:val="24"/>
+        </w:rPr>
+        <w:t>How to develop an effective way to approach a potential architecture’s component design given a list of input parameters/constraints. Additionally, valuable insight was provided depicting the importance of the sequence of how these constraints are used and the effect the sequence has on the final output.</w:t>
+      </w:r>
     </w:p>
     <w:p>
       <w:pPr>
@@ -5991,6 +6235,14 @@
           <w:szCs w:val="24"/>
         </w:rPr>
         <w:t>C++ math library</w:t>
+      </w:r>
+      <w:r>
+        <w:rPr>
+          <w:rFonts w:ascii="Times New Roman" w:hAnsi="Times New Roman" w:cs="Times New Roman"/>
+          <w:sz w:val="24"/>
+          <w:szCs w:val="24"/>
+        </w:rPr>
+        <w:t xml:space="preserve"> (for log2 function)</w:t>
       </w:r>
     </w:p>
     <w:p>

</xml_diff>